<commit_message>
modificações de índices no documento Regras do War.docx
</commit_message>
<xml_diff>
--- a/Requisitos/Regras do War.docx
+++ b/Requisitos/Regras do War.docx
@@ -4,28 +4,29 @@
   <w:body>
     <w:sdt>
       <w:sdtPr>
+        <w:rPr>
+          <w:rFonts w:asciiTheme="minorHAnsi" w:eastAsiaTheme="minorHAnsi" w:hAnsiTheme="minorHAnsi" w:cstheme="minorBidi"/>
+          <w:b w:val="0"/>
+          <w:bCs w:val="0"/>
+          <w:color w:val="auto"/>
+          <w:sz w:val="22"/>
+          <w:szCs w:val="22"/>
+        </w:rPr>
         <w:id w:val="11342313"/>
         <w:docPartObj>
           <w:docPartGallery w:val="Table of Contents"/>
           <w:docPartUnique/>
         </w:docPartObj>
       </w:sdtPr>
-      <w:sdtEndPr>
-        <w:rPr>
-          <w:rFonts w:asciiTheme="minorHAnsi" w:eastAsiaTheme="minorHAnsi" w:hAnsiTheme="minorHAnsi" w:cstheme="minorBidi"/>
-          <w:b w:val="0"/>
-          <w:bCs w:val="0"/>
-          <w:color w:val="auto"/>
-          <w:sz w:val="22"/>
-          <w:szCs w:val="22"/>
-        </w:rPr>
-      </w:sdtEndPr>
       <w:sdtContent>
         <w:p>
           <w:pPr>
             <w:pStyle w:val="CabealhodoSumrio"/>
           </w:pPr>
           <w:r>
+            <w:rPr>
+              <w:rStyle w:val="Ttulo2Char"/>
+            </w:rPr>
             <w:t>Conteúdo</w:t>
           </w:r>
         </w:p>
@@ -33,10 +34,12 @@
           <w:pPr>
             <w:pStyle w:val="Sumrio1"/>
             <w:tabs>
-              <w:tab w:val="right" w:leader="dot" w:pos="8494"/>
+              <w:tab w:val="left" w:pos="440"/>
             </w:tabs>
             <w:rPr>
+              <w:rFonts w:eastAsiaTheme="minorEastAsia"/>
               <w:noProof/>
+              <w:lang w:eastAsia="pt-BR"/>
             </w:rPr>
           </w:pPr>
           <w:r>
@@ -48,27 +51,28 @@
           <w:r>
             <w:fldChar w:fldCharType="separate"/>
           </w:r>
-          <w:hyperlink w:anchor="_Toc258968366" w:history="1">
+          <w:hyperlink w:anchor="_Toc259202355" w:history="1">
             <w:r>
               <w:rPr>
                 <w:rStyle w:val="Hyperlink"/>
                 <w:noProof/>
               </w:rPr>
-              <w:t>Regras do jo</w:t>
+              <w:t>1.</w:t>
+            </w:r>
+            <w:r>
+              <w:rPr>
+                <w:rFonts w:eastAsiaTheme="minorEastAsia"/>
+                <w:noProof/>
+                <w:lang w:eastAsia="pt-BR"/>
+              </w:rPr>
+              <w:tab/>
             </w:r>
             <w:r>
               <w:rPr>
                 <w:rStyle w:val="Hyperlink"/>
                 <w:noProof/>
               </w:rPr>
-              <w:t>g</w:t>
-            </w:r>
-            <w:r>
-              <w:rPr>
-                <w:rStyle w:val="Hyperlink"/>
-                <w:noProof/>
-              </w:rPr>
-              <w:t>o</w:t>
+              <w:t>Regras do jogo</w:t>
             </w:r>
             <w:r>
               <w:rPr>
@@ -89,7 +93,7 @@
                 <w:noProof/>
                 <w:webHidden/>
               </w:rPr>
-              <w:instrText xml:space="preserve"> PAGEREF _Toc258968366 \h </w:instrText>
+              <w:instrText xml:space="preserve"> PAGEREF _Toc259202355 \h </w:instrText>
             </w:r>
             <w:r>
               <w:rPr>
@@ -124,29 +128,46 @@
           <w:pPr>
             <w:pStyle w:val="Sumrio1"/>
             <w:tabs>
-              <w:tab w:val="right" w:leader="dot" w:pos="8494"/>
+              <w:tab w:val="left" w:pos="440"/>
             </w:tabs>
             <w:rPr>
+              <w:rFonts w:eastAsiaTheme="minorEastAsia"/>
               <w:noProof/>
+              <w:lang w:eastAsia="pt-BR"/>
             </w:rPr>
           </w:pPr>
-          <w:hyperlink w:anchor="_Toc258968367" w:history="1">
+          <w:hyperlink w:anchor="_Toc259202356" w:history="1">
             <w:r>
               <w:rPr>
                 <w:rStyle w:val="Hyperlink"/>
                 <w:noProof/>
               </w:rPr>
-              <w:t>EXÉRCITOS</w:t>
-            </w:r>
-            <w:r>
-              <w:rPr>
-                <w:noProof/>
-                <w:webHidden/>
+              <w:t>2.</w:t>
+            </w:r>
+            <w:r>
+              <w:rPr>
+                <w:rFonts w:eastAsiaTheme="minorEastAsia"/>
+                <w:noProof/>
+                <w:lang w:eastAsia="pt-BR"/>
               </w:rPr>
               <w:tab/>
             </w:r>
             <w:r>
               <w:rPr>
+                <w:rStyle w:val="Hyperlink"/>
+                <w:noProof/>
+              </w:rPr>
+              <w:t>COMPONENTES DO JOGO</w:t>
+            </w:r>
+            <w:r>
+              <w:rPr>
+                <w:noProof/>
+                <w:webHidden/>
+              </w:rPr>
+              <w:tab/>
+            </w:r>
+            <w:r>
+              <w:rPr>
                 <w:noProof/>
                 <w:webHidden/>
               </w:rPr>
@@ -157,7 +178,7 @@
                 <w:noProof/>
                 <w:webHidden/>
               </w:rPr>
-              <w:instrText xml:space="preserve"> PAGEREF _Toc258968367 \h </w:instrText>
+              <w:instrText xml:space="preserve"> PAGEREF _Toc259202356 \h </w:instrText>
             </w:r>
             <w:r>
               <w:rPr>
@@ -192,29 +213,46 @@
           <w:pPr>
             <w:pStyle w:val="Sumrio1"/>
             <w:tabs>
-              <w:tab w:val="right" w:leader="dot" w:pos="8494"/>
+              <w:tab w:val="left" w:pos="440"/>
             </w:tabs>
             <w:rPr>
+              <w:rFonts w:eastAsiaTheme="minorEastAsia"/>
               <w:noProof/>
+              <w:lang w:eastAsia="pt-BR"/>
             </w:rPr>
           </w:pPr>
-          <w:hyperlink w:anchor="_Toc258968368" w:history="1">
+          <w:hyperlink w:anchor="_Toc259202357" w:history="1">
             <w:r>
               <w:rPr>
                 <w:rStyle w:val="Hyperlink"/>
                 <w:noProof/>
               </w:rPr>
-              <w:t>OBJETIVOS</w:t>
-            </w:r>
-            <w:r>
-              <w:rPr>
-                <w:noProof/>
-                <w:webHidden/>
+              <w:t>3.</w:t>
+            </w:r>
+            <w:r>
+              <w:rPr>
+                <w:rFonts w:eastAsiaTheme="minorEastAsia"/>
+                <w:noProof/>
+                <w:lang w:eastAsia="pt-BR"/>
               </w:rPr>
               <w:tab/>
             </w:r>
             <w:r>
               <w:rPr>
+                <w:rStyle w:val="Hyperlink"/>
+                <w:noProof/>
+              </w:rPr>
+              <w:t>EXÉRCITOS</w:t>
+            </w:r>
+            <w:r>
+              <w:rPr>
+                <w:noProof/>
+                <w:webHidden/>
+              </w:rPr>
+              <w:tab/>
+            </w:r>
+            <w:r>
+              <w:rPr>
                 <w:noProof/>
                 <w:webHidden/>
               </w:rPr>
@@ -225,7 +263,7 @@
                 <w:noProof/>
                 <w:webHidden/>
               </w:rPr>
-              <w:instrText xml:space="preserve"> PAGEREF _Toc258968368 \h </w:instrText>
+              <w:instrText xml:space="preserve"> PAGEREF _Toc259202357 \h </w:instrText>
             </w:r>
             <w:r>
               <w:rPr>
@@ -260,29 +298,46 @@
           <w:pPr>
             <w:pStyle w:val="Sumrio1"/>
             <w:tabs>
-              <w:tab w:val="right" w:leader="dot" w:pos="8494"/>
+              <w:tab w:val="left" w:pos="440"/>
             </w:tabs>
             <w:rPr>
+              <w:rFonts w:eastAsiaTheme="minorEastAsia"/>
               <w:noProof/>
+              <w:lang w:eastAsia="pt-BR"/>
             </w:rPr>
           </w:pPr>
-          <w:hyperlink w:anchor="_Toc258968369" w:history="1">
+          <w:hyperlink w:anchor="_Toc259202358" w:history="1">
             <w:r>
               <w:rPr>
                 <w:rStyle w:val="Hyperlink"/>
                 <w:noProof/>
               </w:rPr>
-              <w:t>O JOGO</w:t>
-            </w:r>
-            <w:r>
-              <w:rPr>
-                <w:noProof/>
-                <w:webHidden/>
+              <w:t>4.</w:t>
+            </w:r>
+            <w:r>
+              <w:rPr>
+                <w:rFonts w:eastAsiaTheme="minorEastAsia"/>
+                <w:noProof/>
+                <w:lang w:eastAsia="pt-BR"/>
               </w:rPr>
               <w:tab/>
             </w:r>
             <w:r>
               <w:rPr>
+                <w:rStyle w:val="Hyperlink"/>
+                <w:noProof/>
+              </w:rPr>
+              <w:t>OBJETIVOS</w:t>
+            </w:r>
+            <w:r>
+              <w:rPr>
+                <w:noProof/>
+                <w:webHidden/>
+              </w:rPr>
+              <w:tab/>
+            </w:r>
+            <w:r>
+              <w:rPr>
                 <w:noProof/>
                 <w:webHidden/>
               </w:rPr>
@@ -293,7 +348,7 @@
                 <w:noProof/>
                 <w:webHidden/>
               </w:rPr>
-              <w:instrText xml:space="preserve"> PAGEREF _Toc258968369 \h </w:instrText>
+              <w:instrText xml:space="preserve"> PAGEREF _Toc259202358 \h </w:instrText>
             </w:r>
             <w:r>
               <w:rPr>
@@ -313,7 +368,7 @@
                 <w:noProof/>
                 <w:webHidden/>
               </w:rPr>
-              <w:t>3</w:t>
+              <w:t>2</w:t>
             </w:r>
             <w:r>
               <w:rPr>
@@ -328,29 +383,46 @@
           <w:pPr>
             <w:pStyle w:val="Sumrio1"/>
             <w:tabs>
-              <w:tab w:val="right" w:leader="dot" w:pos="8494"/>
+              <w:tab w:val="left" w:pos="440"/>
             </w:tabs>
             <w:rPr>
+              <w:rFonts w:eastAsiaTheme="minorEastAsia"/>
               <w:noProof/>
+              <w:lang w:eastAsia="pt-BR"/>
             </w:rPr>
           </w:pPr>
-          <w:hyperlink w:anchor="_Toc258968370" w:history="1">
+          <w:hyperlink w:anchor="_Toc259202359" w:history="1">
             <w:r>
               <w:rPr>
                 <w:rStyle w:val="Hyperlink"/>
                 <w:noProof/>
               </w:rPr>
-              <w:t>COLOCAÇÃO DE EXÉRCITOS</w:t>
-            </w:r>
-            <w:r>
-              <w:rPr>
-                <w:noProof/>
-                <w:webHidden/>
+              <w:t>5.</w:t>
+            </w:r>
+            <w:r>
+              <w:rPr>
+                <w:rFonts w:eastAsiaTheme="minorEastAsia"/>
+                <w:noProof/>
+                <w:lang w:eastAsia="pt-BR"/>
               </w:rPr>
               <w:tab/>
             </w:r>
             <w:r>
               <w:rPr>
+                <w:rStyle w:val="Hyperlink"/>
+                <w:noProof/>
+              </w:rPr>
+              <w:t>O JOGO</w:t>
+            </w:r>
+            <w:r>
+              <w:rPr>
+                <w:noProof/>
+                <w:webHidden/>
+              </w:rPr>
+              <w:tab/>
+            </w:r>
+            <w:r>
+              <w:rPr>
                 <w:noProof/>
                 <w:webHidden/>
               </w:rPr>
@@ -361,7 +433,7 @@
                 <w:noProof/>
                 <w:webHidden/>
               </w:rPr>
-              <w:instrText xml:space="preserve"> PAGEREF _Toc258968370 \h </w:instrText>
+              <w:instrText xml:space="preserve"> PAGEREF _Toc259202359 \h </w:instrText>
             </w:r>
             <w:r>
               <w:rPr>
@@ -396,29 +468,46 @@
           <w:pPr>
             <w:pStyle w:val="Sumrio1"/>
             <w:tabs>
-              <w:tab w:val="right" w:leader="dot" w:pos="8494"/>
+              <w:tab w:val="left" w:pos="440"/>
             </w:tabs>
             <w:rPr>
+              <w:rFonts w:eastAsiaTheme="minorEastAsia"/>
               <w:noProof/>
+              <w:lang w:eastAsia="pt-BR"/>
             </w:rPr>
           </w:pPr>
-          <w:hyperlink w:anchor="_Toc258968371" w:history="1">
+          <w:hyperlink w:anchor="_Toc259202360" w:history="1">
             <w:r>
               <w:rPr>
                 <w:rStyle w:val="Hyperlink"/>
                 <w:noProof/>
               </w:rPr>
-              <w:t>ATAQUES</w:t>
-            </w:r>
-            <w:r>
-              <w:rPr>
-                <w:noProof/>
-                <w:webHidden/>
+              <w:t>6.</w:t>
+            </w:r>
+            <w:r>
+              <w:rPr>
+                <w:rFonts w:eastAsiaTheme="minorEastAsia"/>
+                <w:noProof/>
+                <w:lang w:eastAsia="pt-BR"/>
               </w:rPr>
               <w:tab/>
             </w:r>
             <w:r>
               <w:rPr>
+                <w:rStyle w:val="Hyperlink"/>
+                <w:noProof/>
+              </w:rPr>
+              <w:t>COLOCAÇÃO DE EXÉRCITOS</w:t>
+            </w:r>
+            <w:r>
+              <w:rPr>
+                <w:noProof/>
+                <w:webHidden/>
+              </w:rPr>
+              <w:tab/>
+            </w:r>
+            <w:r>
+              <w:rPr>
                 <w:noProof/>
                 <w:webHidden/>
               </w:rPr>
@@ -429,7 +518,7 @@
                 <w:noProof/>
                 <w:webHidden/>
               </w:rPr>
-              <w:instrText xml:space="preserve"> PAGEREF _Toc258968371 \h </w:instrText>
+              <w:instrText xml:space="preserve"> PAGEREF _Toc259202360 \h </w:instrText>
             </w:r>
             <w:r>
               <w:rPr>
@@ -449,7 +538,7 @@
                 <w:noProof/>
                 <w:webHidden/>
               </w:rPr>
-              <w:t>4</w:t>
+              <w:t>3</w:t>
             </w:r>
             <w:r>
               <w:rPr>
@@ -464,29 +553,46 @@
           <w:pPr>
             <w:pStyle w:val="Sumrio1"/>
             <w:tabs>
-              <w:tab w:val="right" w:leader="dot" w:pos="8494"/>
+              <w:tab w:val="left" w:pos="440"/>
             </w:tabs>
             <w:rPr>
+              <w:rFonts w:eastAsiaTheme="minorEastAsia"/>
               <w:noProof/>
+              <w:lang w:eastAsia="pt-BR"/>
             </w:rPr>
           </w:pPr>
-          <w:hyperlink w:anchor="_Toc258968372" w:history="1">
+          <w:hyperlink w:anchor="_Toc259202361" w:history="1">
             <w:r>
               <w:rPr>
                 <w:rStyle w:val="Hyperlink"/>
                 <w:noProof/>
               </w:rPr>
-              <w:t>REGRAS:</w:t>
-            </w:r>
-            <w:r>
-              <w:rPr>
-                <w:noProof/>
-                <w:webHidden/>
+              <w:t>7.</w:t>
+            </w:r>
+            <w:r>
+              <w:rPr>
+                <w:rFonts w:eastAsiaTheme="minorEastAsia"/>
+                <w:noProof/>
+                <w:lang w:eastAsia="pt-BR"/>
               </w:rPr>
               <w:tab/>
             </w:r>
             <w:r>
               <w:rPr>
+                <w:rStyle w:val="Hyperlink"/>
+                <w:noProof/>
+              </w:rPr>
+              <w:t>ATAQUES</w:t>
+            </w:r>
+            <w:r>
+              <w:rPr>
+                <w:noProof/>
+                <w:webHidden/>
+              </w:rPr>
+              <w:tab/>
+            </w:r>
+            <w:r>
+              <w:rPr>
                 <w:noProof/>
                 <w:webHidden/>
               </w:rPr>
@@ -497,7 +603,7 @@
                 <w:noProof/>
                 <w:webHidden/>
               </w:rPr>
-              <w:instrText xml:space="preserve"> PAGEREF _Toc258968372 \h </w:instrText>
+              <w:instrText xml:space="preserve"> PAGEREF _Toc259202361 \h </w:instrText>
             </w:r>
             <w:r>
               <w:rPr>
@@ -532,29 +638,48 @@
           <w:pPr>
             <w:pStyle w:val="Sumrio1"/>
             <w:tabs>
-              <w:tab w:val="right" w:leader="dot" w:pos="8494"/>
+              <w:tab w:val="left" w:pos="440"/>
             </w:tabs>
             <w:rPr>
+              <w:rFonts w:eastAsiaTheme="minorEastAsia"/>
               <w:noProof/>
+              <w:lang w:eastAsia="pt-BR"/>
             </w:rPr>
           </w:pPr>
-          <w:hyperlink w:anchor="_Toc258968373" w:history="1">
+          <w:hyperlink w:anchor="_Toc259202362" w:history="1">
             <w:r>
               <w:rPr>
                 <w:rStyle w:val="Hyperlink"/>
-                <w:noProof/>
-              </w:rPr>
-              <w:t>CONTAGEM DOS DADOS</w:t>
-            </w:r>
-            <w:r>
-              <w:rPr>
-                <w:noProof/>
-                <w:webHidden/>
+                <w:i/>
+                <w:iCs/>
+                <w:noProof/>
+              </w:rPr>
+              <w:t>8.</w:t>
+            </w:r>
+            <w:r>
+              <w:rPr>
+                <w:rFonts w:eastAsiaTheme="minorEastAsia"/>
+                <w:noProof/>
+                <w:lang w:eastAsia="pt-BR"/>
               </w:rPr>
               <w:tab/>
             </w:r>
             <w:r>
               <w:rPr>
+                <w:rStyle w:val="Hyperlink"/>
+                <w:noProof/>
+              </w:rPr>
+              <w:t>REGRAS:</w:t>
+            </w:r>
+            <w:r>
+              <w:rPr>
+                <w:noProof/>
+                <w:webHidden/>
+              </w:rPr>
+              <w:tab/>
+            </w:r>
+            <w:r>
+              <w:rPr>
                 <w:noProof/>
                 <w:webHidden/>
               </w:rPr>
@@ -565,7 +690,7 @@
                 <w:noProof/>
                 <w:webHidden/>
               </w:rPr>
-              <w:instrText xml:space="preserve"> PAGEREF _Toc258968373 \h </w:instrText>
+              <w:instrText xml:space="preserve"> PAGEREF _Toc259202362 \h </w:instrText>
             </w:r>
             <w:r>
               <w:rPr>
@@ -600,29 +725,46 @@
           <w:pPr>
             <w:pStyle w:val="Sumrio1"/>
             <w:tabs>
-              <w:tab w:val="right" w:leader="dot" w:pos="8494"/>
+              <w:tab w:val="left" w:pos="440"/>
             </w:tabs>
             <w:rPr>
+              <w:rFonts w:eastAsiaTheme="minorEastAsia"/>
               <w:noProof/>
+              <w:lang w:eastAsia="pt-BR"/>
             </w:rPr>
           </w:pPr>
-          <w:hyperlink w:anchor="_Toc258968374" w:history="1">
+          <w:hyperlink w:anchor="_Toc259202363" w:history="1">
             <w:r>
               <w:rPr>
                 <w:rStyle w:val="Hyperlink"/>
                 <w:noProof/>
               </w:rPr>
-              <w:t>CONQUISTA DE TERRITÓRIOS</w:t>
-            </w:r>
-            <w:r>
-              <w:rPr>
-                <w:noProof/>
-                <w:webHidden/>
+              <w:t>9.</w:t>
+            </w:r>
+            <w:r>
+              <w:rPr>
+                <w:rFonts w:eastAsiaTheme="minorEastAsia"/>
+                <w:noProof/>
+                <w:lang w:eastAsia="pt-BR"/>
               </w:rPr>
               <w:tab/>
             </w:r>
             <w:r>
               <w:rPr>
+                <w:rStyle w:val="Hyperlink"/>
+                <w:noProof/>
+              </w:rPr>
+              <w:t>CONTAGEM DOS DADOS</w:t>
+            </w:r>
+            <w:r>
+              <w:rPr>
+                <w:noProof/>
+                <w:webHidden/>
+              </w:rPr>
+              <w:tab/>
+            </w:r>
+            <w:r>
+              <w:rPr>
                 <w:noProof/>
                 <w:webHidden/>
               </w:rPr>
@@ -633,7 +775,7 @@
                 <w:noProof/>
                 <w:webHidden/>
               </w:rPr>
-              <w:instrText xml:space="preserve"> PAGEREF _Toc258968374 \h </w:instrText>
+              <w:instrText xml:space="preserve"> PAGEREF _Toc259202363 \h </w:instrText>
             </w:r>
             <w:r>
               <w:rPr>
@@ -668,29 +810,46 @@
           <w:pPr>
             <w:pStyle w:val="Sumrio1"/>
             <w:tabs>
-              <w:tab w:val="right" w:leader="dot" w:pos="8494"/>
+              <w:tab w:val="left" w:pos="660"/>
             </w:tabs>
             <w:rPr>
+              <w:rFonts w:eastAsiaTheme="minorEastAsia"/>
               <w:noProof/>
+              <w:lang w:eastAsia="pt-BR"/>
             </w:rPr>
           </w:pPr>
-          <w:hyperlink w:anchor="_Toc258968375" w:history="1">
+          <w:hyperlink w:anchor="_Toc259202364" w:history="1">
             <w:r>
               <w:rPr>
                 <w:rStyle w:val="Hyperlink"/>
                 <w:noProof/>
               </w:rPr>
-              <w:t>REMANEJAMENTOS</w:t>
-            </w:r>
-            <w:r>
-              <w:rPr>
-                <w:noProof/>
-                <w:webHidden/>
+              <w:t>10.</w:t>
+            </w:r>
+            <w:r>
+              <w:rPr>
+                <w:rFonts w:eastAsiaTheme="minorEastAsia"/>
+                <w:noProof/>
+                <w:lang w:eastAsia="pt-BR"/>
               </w:rPr>
               <w:tab/>
             </w:r>
             <w:r>
               <w:rPr>
+                <w:rStyle w:val="Hyperlink"/>
+                <w:noProof/>
+              </w:rPr>
+              <w:t>CONQUISTA DE TERRITÓRIOS</w:t>
+            </w:r>
+            <w:r>
+              <w:rPr>
+                <w:noProof/>
+                <w:webHidden/>
+              </w:rPr>
+              <w:tab/>
+            </w:r>
+            <w:r>
+              <w:rPr>
                 <w:noProof/>
                 <w:webHidden/>
               </w:rPr>
@@ -701,7 +860,7 @@
                 <w:noProof/>
                 <w:webHidden/>
               </w:rPr>
-              <w:instrText xml:space="preserve"> PAGEREF _Toc258968375 \h </w:instrText>
+              <w:instrText xml:space="preserve"> PAGEREF _Toc259202364 \h </w:instrText>
             </w:r>
             <w:r>
               <w:rPr>
@@ -736,29 +895,46 @@
           <w:pPr>
             <w:pStyle w:val="Sumrio1"/>
             <w:tabs>
-              <w:tab w:val="right" w:leader="dot" w:pos="8494"/>
+              <w:tab w:val="left" w:pos="660"/>
             </w:tabs>
             <w:rPr>
+              <w:rFonts w:eastAsiaTheme="minorEastAsia"/>
               <w:noProof/>
+              <w:lang w:eastAsia="pt-BR"/>
             </w:rPr>
           </w:pPr>
-          <w:hyperlink w:anchor="_Toc258968376" w:history="1">
+          <w:hyperlink w:anchor="_Toc259202365" w:history="1">
             <w:r>
               <w:rPr>
                 <w:rStyle w:val="Hyperlink"/>
                 <w:noProof/>
               </w:rPr>
-              <w:t>CONQUISTA DE CARTAS</w:t>
-            </w:r>
-            <w:r>
-              <w:rPr>
-                <w:noProof/>
-                <w:webHidden/>
+              <w:t>11.</w:t>
+            </w:r>
+            <w:r>
+              <w:rPr>
+                <w:rFonts w:eastAsiaTheme="minorEastAsia"/>
+                <w:noProof/>
+                <w:lang w:eastAsia="pt-BR"/>
               </w:rPr>
               <w:tab/>
             </w:r>
             <w:r>
               <w:rPr>
+                <w:rStyle w:val="Hyperlink"/>
+                <w:noProof/>
+              </w:rPr>
+              <w:t>REMANEJAMENTOS</w:t>
+            </w:r>
+            <w:r>
+              <w:rPr>
+                <w:noProof/>
+                <w:webHidden/>
+              </w:rPr>
+              <w:tab/>
+            </w:r>
+            <w:r>
+              <w:rPr>
                 <w:noProof/>
                 <w:webHidden/>
               </w:rPr>
@@ -769,7 +945,7 @@
                 <w:noProof/>
                 <w:webHidden/>
               </w:rPr>
-              <w:instrText xml:space="preserve"> PAGEREF _Toc258968376 \h </w:instrText>
+              <w:instrText xml:space="preserve"> PAGEREF _Toc259202365 \h </w:instrText>
             </w:r>
             <w:r>
               <w:rPr>
@@ -804,29 +980,46 @@
           <w:pPr>
             <w:pStyle w:val="Sumrio1"/>
             <w:tabs>
-              <w:tab w:val="right" w:leader="dot" w:pos="8494"/>
+              <w:tab w:val="left" w:pos="660"/>
             </w:tabs>
             <w:rPr>
+              <w:rFonts w:eastAsiaTheme="minorEastAsia"/>
               <w:noProof/>
+              <w:lang w:eastAsia="pt-BR"/>
             </w:rPr>
           </w:pPr>
-          <w:hyperlink w:anchor="_Toc258968377" w:history="1">
+          <w:hyperlink w:anchor="_Toc259202366" w:history="1">
             <w:r>
               <w:rPr>
                 <w:rStyle w:val="Hyperlink"/>
                 <w:noProof/>
               </w:rPr>
-              <w:t>ELIMINAÇÃO DE UM CONCORRENTE</w:t>
-            </w:r>
-            <w:r>
-              <w:rPr>
-                <w:noProof/>
-                <w:webHidden/>
+              <w:t>12.</w:t>
+            </w:r>
+            <w:r>
+              <w:rPr>
+                <w:rFonts w:eastAsiaTheme="minorEastAsia"/>
+                <w:noProof/>
+                <w:lang w:eastAsia="pt-BR"/>
               </w:rPr>
               <w:tab/>
             </w:r>
             <w:r>
               <w:rPr>
+                <w:rStyle w:val="Hyperlink"/>
+                <w:noProof/>
+              </w:rPr>
+              <w:t>CONQUISTA DE CARTAS</w:t>
+            </w:r>
+            <w:r>
+              <w:rPr>
+                <w:noProof/>
+                <w:webHidden/>
+              </w:rPr>
+              <w:tab/>
+            </w:r>
+            <w:r>
+              <w:rPr>
                 <w:noProof/>
                 <w:webHidden/>
               </w:rPr>
@@ -837,7 +1030,7 @@
                 <w:noProof/>
                 <w:webHidden/>
               </w:rPr>
-              <w:instrText xml:space="preserve"> PAGEREF _Toc258968377 \h </w:instrText>
+              <w:instrText xml:space="preserve"> PAGEREF _Toc259202366 \h </w:instrText>
             </w:r>
             <w:r>
               <w:rPr>
@@ -857,7 +1050,7 @@
                 <w:noProof/>
                 <w:webHidden/>
               </w:rPr>
-              <w:t>7</w:t>
+              <w:t>6</w:t>
             </w:r>
             <w:r>
               <w:rPr>
@@ -872,18 +1065,205 @@
           <w:pPr>
             <w:pStyle w:val="Sumrio1"/>
             <w:tabs>
-              <w:tab w:val="right" w:leader="dot" w:pos="8494"/>
+              <w:tab w:val="left" w:pos="660"/>
             </w:tabs>
             <w:rPr>
+              <w:rFonts w:eastAsiaTheme="minorEastAsia"/>
               <w:noProof/>
+              <w:lang w:eastAsia="pt-BR"/>
             </w:rPr>
           </w:pPr>
-          <w:hyperlink w:anchor="_Toc258968378" w:history="1">
+          <w:hyperlink w:anchor="_Toc259202367" w:history="1">
             <w:r>
               <w:rPr>
                 <w:rStyle w:val="Hyperlink"/>
                 <w:noProof/>
               </w:rPr>
+              <w:t>13.</w:t>
+            </w:r>
+            <w:r>
+              <w:rPr>
+                <w:rFonts w:eastAsiaTheme="minorEastAsia"/>
+                <w:noProof/>
+                <w:lang w:eastAsia="pt-BR"/>
+              </w:rPr>
+              <w:tab/>
+            </w:r>
+            <w:r>
+              <w:rPr>
+                <w:rStyle w:val="Hyperlink"/>
+                <w:noProof/>
+              </w:rPr>
+              <w:t>ELIMINAÇÃO DE UM CONCORRENTE</w:t>
+            </w:r>
+            <w:r>
+              <w:rPr>
+                <w:noProof/>
+                <w:webHidden/>
+              </w:rPr>
+              <w:tab/>
+            </w:r>
+            <w:r>
+              <w:rPr>
+                <w:noProof/>
+                <w:webHidden/>
+              </w:rPr>
+              <w:fldChar w:fldCharType="begin"/>
+            </w:r>
+            <w:r>
+              <w:rPr>
+                <w:noProof/>
+                <w:webHidden/>
+              </w:rPr>
+              <w:instrText xml:space="preserve"> PAGEREF _Toc259202367 \h </w:instrText>
+            </w:r>
+            <w:r>
+              <w:rPr>
+                <w:noProof/>
+                <w:webHidden/>
+              </w:rPr>
+            </w:r>
+            <w:r>
+              <w:rPr>
+                <w:noProof/>
+                <w:webHidden/>
+              </w:rPr>
+              <w:fldChar w:fldCharType="separate"/>
+            </w:r>
+            <w:r>
+              <w:rPr>
+                <w:noProof/>
+                <w:webHidden/>
+              </w:rPr>
+              <w:t>7</w:t>
+            </w:r>
+            <w:r>
+              <w:rPr>
+                <w:noProof/>
+                <w:webHidden/>
+              </w:rPr>
+              <w:fldChar w:fldCharType="end"/>
+            </w:r>
+          </w:hyperlink>
+        </w:p>
+        <w:p>
+          <w:pPr>
+            <w:pStyle w:val="Sumrio1"/>
+            <w:tabs>
+              <w:tab w:val="left" w:pos="660"/>
+            </w:tabs>
+            <w:rPr>
+              <w:rFonts w:eastAsiaTheme="minorEastAsia"/>
+              <w:noProof/>
+              <w:lang w:eastAsia="pt-BR"/>
+            </w:rPr>
+          </w:pPr>
+          <w:hyperlink w:anchor="_Toc259202368" w:history="1">
+            <w:r>
+              <w:rPr>
+                <w:rStyle w:val="Hyperlink"/>
+                <w:noProof/>
+              </w:rPr>
+              <w:t>14.</w:t>
+            </w:r>
+            <w:r>
+              <w:rPr>
+                <w:rFonts w:eastAsiaTheme="minorEastAsia"/>
+                <w:noProof/>
+                <w:lang w:eastAsia="pt-BR"/>
+              </w:rPr>
+              <w:tab/>
+            </w:r>
+            <w:r>
+              <w:rPr>
+                <w:rStyle w:val="Hyperlink"/>
+                <w:noProof/>
+              </w:rPr>
+              <w:t>FINAL DO JOGO</w:t>
+            </w:r>
+            <w:r>
+              <w:rPr>
+                <w:noProof/>
+                <w:webHidden/>
+              </w:rPr>
+              <w:tab/>
+            </w:r>
+            <w:r>
+              <w:rPr>
+                <w:noProof/>
+                <w:webHidden/>
+              </w:rPr>
+              <w:fldChar w:fldCharType="begin"/>
+            </w:r>
+            <w:r>
+              <w:rPr>
+                <w:noProof/>
+                <w:webHidden/>
+              </w:rPr>
+              <w:instrText xml:space="preserve"> PAGEREF _Toc259202368 \h </w:instrText>
+            </w:r>
+            <w:r>
+              <w:rPr>
+                <w:noProof/>
+                <w:webHidden/>
+              </w:rPr>
+            </w:r>
+            <w:r>
+              <w:rPr>
+                <w:noProof/>
+                <w:webHidden/>
+              </w:rPr>
+              <w:fldChar w:fldCharType="separate"/>
+            </w:r>
+            <w:r>
+              <w:rPr>
+                <w:noProof/>
+                <w:webHidden/>
+              </w:rPr>
+              <w:t>7</w:t>
+            </w:r>
+            <w:r>
+              <w:rPr>
+                <w:noProof/>
+                <w:webHidden/>
+              </w:rPr>
+              <w:fldChar w:fldCharType="end"/>
+            </w:r>
+          </w:hyperlink>
+        </w:p>
+        <w:p>
+          <w:pPr>
+            <w:pStyle w:val="Sumrio1"/>
+            <w:tabs>
+              <w:tab w:val="left" w:pos="660"/>
+            </w:tabs>
+            <w:rPr>
+              <w:rFonts w:eastAsiaTheme="minorEastAsia"/>
+              <w:noProof/>
+              <w:lang w:eastAsia="pt-BR"/>
+            </w:rPr>
+          </w:pPr>
+          <w:hyperlink w:anchor="_Toc259202369" w:history="1">
+            <w:r>
+              <w:rPr>
+                <w:rStyle w:val="Hyperlink"/>
+                <w:noProof/>
+              </w:rPr>
+              <w:t>15.</w:t>
+            </w:r>
+            <w:r>
+              <w:rPr>
+                <w:rFonts w:eastAsiaTheme="minorEastAsia"/>
+                <w:noProof/>
+                <w:lang w:eastAsia="pt-BR"/>
+              </w:rPr>
+              <w:tab/>
+            </w:r>
+            <w:r>
+              <w:rPr>
+                <w:rStyle w:val="Hyperlink"/>
+                <w:noProof/>
+              </w:rPr>
               <w:t>RESUMO DAS FASES DO JOGO</w:t>
             </w:r>
             <w:r>
@@ -905,7 +1285,7 @@
                 <w:noProof/>
                 <w:webHidden/>
               </w:rPr>
-              <w:instrText xml:space="preserve"> PAGEREF _Toc258968378 \h </w:instrText>
+              <w:instrText xml:space="preserve"> PAGEREF _Toc259202369 \h </w:instrText>
             </w:r>
             <w:r>
               <w:rPr>
@@ -945,101 +1325,35 @@
     </w:sdt>
     <w:p>
       <w:pPr>
+        <w:rPr>
+          <w:rFonts w:asciiTheme="majorHAnsi" w:eastAsiaTheme="majorEastAsia" w:hAnsiTheme="majorHAnsi" w:cstheme="majorBidi"/>
+          <w:b/>
+          <w:bCs/>
+          <w:color w:val="365F91" w:themeColor="accent1" w:themeShade="BF"/>
+          <w:sz w:val="28"/>
+          <w:szCs w:val="28"/>
+        </w:rPr>
+      </w:pPr>
+      <w:r>
+        <w:br w:type="page"/>
+      </w:r>
+    </w:p>
+    <w:p>
+      <w:pPr>
         <w:pStyle w:val="Ttulo1"/>
       </w:pPr>
     </w:p>
     <w:p>
       <w:pPr>
-        <w:pStyle w:val="Ttulo1"/>
-      </w:pPr>
-    </w:p>
-    <w:p>
-      <w:pPr>
-        <w:pStyle w:val="Ttulo1"/>
-      </w:pPr>
-    </w:p>
-    <w:p>
-      <w:pPr>
-        <w:pStyle w:val="Ttulo1"/>
-      </w:pPr>
-    </w:p>
-    <w:p>
-      <w:pPr>
-        <w:pStyle w:val="Ttulo1"/>
-      </w:pPr>
-    </w:p>
-    <w:p>
-      <w:pPr>
-        <w:pStyle w:val="Ttulo1"/>
-      </w:pPr>
-    </w:p>
-    <w:p>
-      <w:pPr>
-        <w:pStyle w:val="Ttulo1"/>
-      </w:pPr>
-    </w:p>
-    <w:p>
-      <w:pPr>
-        <w:pStyle w:val="Ttulo1"/>
-      </w:pPr>
-    </w:p>
-    <w:p>
-      <w:pPr>
-        <w:pStyle w:val="Ttulo1"/>
-      </w:pPr>
-    </w:p>
-    <w:p>
-      <w:pPr>
-        <w:pStyle w:val="Ttulo1"/>
-      </w:pPr>
-    </w:p>
-    <w:p>
-      <w:pPr>
-        <w:pStyle w:val="Ttulo1"/>
-      </w:pPr>
-    </w:p>
-    <w:p>
-      <w:pPr>
-        <w:pStyle w:val="Ttulo1"/>
-      </w:pPr>
-    </w:p>
-    <w:p>
-      <w:pPr>
-        <w:pStyle w:val="Ttulo1"/>
-      </w:pPr>
-    </w:p>
-    <w:p>
-      <w:pPr>
-        <w:pStyle w:val="Ttulo1"/>
-      </w:pPr>
-    </w:p>
-    <w:p>
-      <w:pPr>
-        <w:pStyle w:val="Ttulo1"/>
-      </w:pPr>
-    </w:p>
-    <w:p>
-      <w:pPr>
-        <w:pStyle w:val="Ttulo1"/>
-      </w:pPr>
-    </w:p>
-    <w:p>
-      <w:pPr>
-        <w:pStyle w:val="Ttulo1"/>
-      </w:pPr>
-      <w:bookmarkStart w:id="0" w:name="_Toc258968366"/>
-      <w:r>
-        <w:lastRenderedPageBreak/>
+        <w:pStyle w:val="titulo"/>
+      </w:pPr>
+      <w:bookmarkStart w:id="0" w:name="_Toc259202355"/>
+      <w:r>
         <w:t>Regras do jogo</w:t>
       </w:r>
       <w:bookmarkEnd w:id="0"/>
     </w:p>
     <w:p>
-      <w:pPr>
-        <w:rPr>
-          <w:rStyle w:val="Ttulo1Char"/>
-        </w:rPr>
-      </w:pPr>
       <w:r>
         <w:t xml:space="preserve">WAR é um jogo criado para ser jogado por </w:t>
       </w:r>
@@ -1088,15 +1402,16 @@
         <w:br/>
         <w:t>Recomenda-se que se tente jogar à medida em que se vai lendo as regras, de modo a facilitar a compreensão dos mecanismos de WAR.</w:t>
       </w:r>
-      <w:r>
-        <w:br/>
-      </w:r>
-      <w:r>
-        <w:rPr>
-          <w:rStyle w:val="Ttulo1Char"/>
-        </w:rPr>
+    </w:p>
+    <w:p>
+      <w:pPr>
+        <w:pStyle w:val="titulo"/>
+      </w:pPr>
+      <w:bookmarkStart w:id="1" w:name="_Toc259202356"/>
+      <w:r>
         <w:t>COMPONENTES DO JOGO</w:t>
       </w:r>
+      <w:bookmarkEnd w:id="1"/>
     </w:p>
     <w:p>
       <w:pPr>
@@ -1318,18 +1633,19 @@
     </w:p>
     <w:p>
       <w:pPr>
+        <w:pStyle w:val="titulo"/>
         <w:rPr>
           <w:rStyle w:val="Ttulo1Char"/>
         </w:rPr>
       </w:pPr>
-      <w:bookmarkStart w:id="1" w:name="_Toc258968367"/>
+      <w:bookmarkStart w:id="2" w:name="_Toc259202357"/>
       <w:r>
         <w:rPr>
           <w:rStyle w:val="Ttulo1Char"/>
         </w:rPr>
         <w:t>EXÉRCITOS</w:t>
       </w:r>
-      <w:bookmarkEnd w:id="1"/>
+      <w:bookmarkEnd w:id="2"/>
     </w:p>
     <w:p>
       <w:pPr>
@@ -1354,18 +1670,19 @@
     </w:p>
     <w:p>
       <w:pPr>
+        <w:pStyle w:val="titulo"/>
         <w:rPr>
           <w:rStyle w:val="Ttulo1Char"/>
         </w:rPr>
       </w:pPr>
-      <w:bookmarkStart w:id="2" w:name="_Toc258968368"/>
+      <w:bookmarkStart w:id="3" w:name="_Toc259202358"/>
       <w:r>
         <w:rPr>
           <w:rStyle w:val="Ttulo1Char"/>
         </w:rPr>
         <w:t>OBJETIVOS</w:t>
       </w:r>
-      <w:bookmarkEnd w:id="2"/>
+      <w:bookmarkEnd w:id="3"/>
     </w:p>
     <w:p>
       <w:r>
@@ -1377,7 +1694,15 @@
       </w:r>
       <w:proofErr w:type="gramEnd"/>
       <w:r>
-        <w:t xml:space="preserve"> objetivo dentre os 14 existentes, tomando conhecimento do seu teor e evitando revelá-lo aos seus adversários.</w:t>
+        <w:t xml:space="preserve"> objetivo dentre os 14 existentes, tomando conhecimento do seu teor </w:t>
+      </w:r>
+      <w:proofErr w:type="gramStart"/>
+      <w:r>
+        <w:t>e</w:t>
+      </w:r>
+      <w:proofErr w:type="gramEnd"/>
+      <w:r>
+        <w:t xml:space="preserve"> evitando revelá-lo aos seus adversários.</w:t>
       </w:r>
       <w:r>
         <w:br/>
@@ -1398,7 +1723,14 @@
         <w:rPr>
           <w:rStyle w:val="nfaseIntensa"/>
         </w:rPr>
-        <w:t>: no caso do número de jogadores ser inferior a 6, os objetivos relacionados com os exércitos não participantes devem ser excluídos do sorteio.</w:t>
+        <w:t xml:space="preserve">: no caso do número de jogadores ser inferior a 6, os objetivos relacionados com os </w:t>
+      </w:r>
+      <w:r>
+        <w:rPr>
+          <w:rStyle w:val="nfaseIntensa"/>
+        </w:rPr>
+        <w:lastRenderedPageBreak/>
+        <w:t>exércitos não participantes devem ser excluídos do sorteio.</w:t>
       </w:r>
       <w:r>
         <w:rPr>
@@ -1458,7 +1790,6 @@
         </w:numPr>
       </w:pPr>
       <w:r>
-        <w:lastRenderedPageBreak/>
         <w:t>Conquistar 18 TERRITÓRIOS e ocupar cada um deles com pelo menos dois exércitos.</w:t>
       </w:r>
     </w:p>
@@ -1595,20 +1926,19 @@
     </w:p>
     <w:p>
       <w:pPr>
-        <w:pStyle w:val="PargrafodaLista"/>
-        <w:ind w:left="0"/>
+        <w:pStyle w:val="titulo"/>
         <w:rPr>
           <w:rStyle w:val="Ttulo1Char"/>
         </w:rPr>
       </w:pPr>
-      <w:bookmarkStart w:id="3" w:name="_Toc258968369"/>
+      <w:bookmarkStart w:id="4" w:name="_Toc259202359"/>
       <w:r>
         <w:rPr>
           <w:rStyle w:val="Ttulo1Char"/>
         </w:rPr>
         <w:t>O JOGO</w:t>
       </w:r>
-      <w:bookmarkEnd w:id="3"/>
+      <w:bookmarkEnd w:id="4"/>
     </w:p>
     <w:p>
       <w:pPr>
@@ -1722,18 +2052,19 @@
     </w:p>
     <w:p>
       <w:pPr>
+        <w:pStyle w:val="titulo"/>
         <w:rPr>
           <w:rStyle w:val="Ttulo1Char"/>
         </w:rPr>
       </w:pPr>
-      <w:bookmarkStart w:id="4" w:name="_Toc258968370"/>
+      <w:bookmarkStart w:id="5" w:name="_Toc259202360"/>
       <w:r>
         <w:rPr>
           <w:rStyle w:val="Ttulo1Char"/>
         </w:rPr>
         <w:t>COLOCAÇÃO DE EXÉRCITOS</w:t>
       </w:r>
-      <w:bookmarkEnd w:id="4"/>
+      <w:bookmarkEnd w:id="5"/>
     </w:p>
     <w:p>
       <w:pPr>
@@ -1786,7 +2117,11 @@
       </w:r>
       <w:r>
         <w:br/>
-        <w:t>Se no início da sua vez de jogar o jogador possuir por inteiro um continente, então ele receberá, além dos exércitos a que fizer jus, outros exércitos de acordo com os valores da Tabela de Exércitos por Continentes. Os exércitos recebidos pela posse de um continente deverão ser distribuídos obrigatoriamente nos territórios do próprio continente.</w:t>
+        <w:t xml:space="preserve">Se no início da sua vez de jogar o jogador possuir por inteiro um continente, então ele receberá, além dos exércitos a que fizer jus, outros exércitos de acordo com os valores da Tabela de Exércitos por Continentes. Os exércitos recebidos pela posse de um continente </w:t>
+      </w:r>
+      <w:r>
+        <w:lastRenderedPageBreak/>
+        <w:t>deverão ser distribuídos obrigatoriamente nos territórios do próprio continente.</w:t>
       </w:r>
       <w:r>
         <w:br/>
@@ -1842,14 +2177,7 @@
         <w:rPr>
           <w:rStyle w:val="nfaseIntensa"/>
         </w:rPr>
-        <w:t xml:space="preserve">Obs. 1 : o número mínimo de exércitos a receber é sempre 3, mesmo no caso do jogador </w:t>
-      </w:r>
-      <w:r>
-        <w:rPr>
-          <w:rStyle w:val="nfaseIntensa"/>
-        </w:rPr>
-        <w:lastRenderedPageBreak/>
-        <w:t>possuir menos de 6 territórios.</w:t>
+        <w:t>Obs. 1 : o número mínimo de exércitos a receber é sempre 3, mesmo no caso do jogador possuir menos de 6 territórios.</w:t>
       </w:r>
       <w:r>
         <w:rPr>
@@ -1867,18 +2195,19 @@
     </w:p>
     <w:p>
       <w:pPr>
+        <w:pStyle w:val="titulo"/>
         <w:rPr>
           <w:rStyle w:val="Ttulo1Char"/>
         </w:rPr>
       </w:pPr>
-      <w:bookmarkStart w:id="5" w:name="_Toc258968371"/>
+      <w:bookmarkStart w:id="6" w:name="_Toc259202361"/>
       <w:r>
         <w:rPr>
           <w:rStyle w:val="Ttulo1Char"/>
         </w:rPr>
         <w:t>ATAQUES</w:t>
       </w:r>
-      <w:bookmarkEnd w:id="5"/>
+      <w:bookmarkEnd w:id="6"/>
     </w:p>
     <w:p>
       <w:pPr>
@@ -1915,29 +2244,31 @@
     </w:p>
     <w:p>
       <w:pPr>
-        <w:rPr>
-          <w:b/>
-          <w:bCs/>
+        <w:pStyle w:val="titulo"/>
+        <w:rPr>
           <w:i/>
           <w:iCs/>
           <w:color w:val="4F81BD" w:themeColor="accent1"/>
         </w:rPr>
       </w:pPr>
-      <w:bookmarkStart w:id="6" w:name="_Toc258968372"/>
+      <w:bookmarkStart w:id="7" w:name="_Toc259202362"/>
+      <w:r>
+        <w:t>REGRAS</w:t>
+      </w:r>
       <w:r>
         <w:rPr>
           <w:rStyle w:val="Ttulo1Char"/>
         </w:rPr>
-        <w:t>REGRAS:</w:t>
-      </w:r>
-      <w:bookmarkEnd w:id="6"/>
+        <w:t>:</w:t>
+      </w:r>
+      <w:bookmarkEnd w:id="7"/>
     </w:p>
     <w:p>
       <w:pPr>
         <w:pStyle w:val="PargrafodaLista"/>
         <w:numPr>
-          <w:ilvl w:val="0"/>
-          <w:numId w:val="5"/>
+          <w:ilvl w:val="1"/>
+          <w:numId w:val="14"/>
         </w:numPr>
       </w:pPr>
       <w:r>
@@ -1956,8 +2287,8 @@
       <w:pPr>
         <w:pStyle w:val="PargrafodaLista"/>
         <w:numPr>
-          <w:ilvl w:val="0"/>
-          <w:numId w:val="5"/>
+          <w:ilvl w:val="1"/>
+          <w:numId w:val="14"/>
         </w:numPr>
       </w:pPr>
       <w:r>
@@ -1968,8 +2299,8 @@
       <w:pPr>
         <w:pStyle w:val="PargrafodaLista"/>
         <w:numPr>
-          <w:ilvl w:val="0"/>
-          <w:numId w:val="5"/>
+          <w:ilvl w:val="1"/>
+          <w:numId w:val="14"/>
         </w:numPr>
       </w:pPr>
       <w:r>
@@ -1988,8 +2319,8 @@
       <w:pPr>
         <w:pStyle w:val="PargrafodaLista"/>
         <w:numPr>
-          <w:ilvl w:val="0"/>
-          <w:numId w:val="5"/>
+          <w:ilvl w:val="1"/>
+          <w:numId w:val="14"/>
         </w:numPr>
       </w:pPr>
       <w:r>
@@ -2000,8 +2331,8 @@
       <w:pPr>
         <w:pStyle w:val="PargrafodaLista"/>
         <w:numPr>
-          <w:ilvl w:val="0"/>
-          <w:numId w:val="5"/>
+          <w:ilvl w:val="1"/>
+          <w:numId w:val="14"/>
         </w:numPr>
       </w:pPr>
       <w:r>
@@ -2020,8 +2351,8 @@
       <w:pPr>
         <w:pStyle w:val="PargrafodaLista"/>
         <w:numPr>
-          <w:ilvl w:val="0"/>
-          <w:numId w:val="5"/>
+          <w:ilvl w:val="1"/>
+          <w:numId w:val="14"/>
         </w:numPr>
       </w:pPr>
       <w:r>
@@ -2040,8 +2371,8 @@
       <w:pPr>
         <w:pStyle w:val="PargrafodaLista"/>
         <w:numPr>
-          <w:ilvl w:val="0"/>
-          <w:numId w:val="5"/>
+          <w:ilvl w:val="1"/>
+          <w:numId w:val="14"/>
         </w:numPr>
       </w:pPr>
       <w:r>
@@ -2066,83 +2397,78 @@
     </w:p>
     <w:p>
       <w:pPr>
+        <w:pStyle w:val="titulo"/>
+        <w:rPr>
+          <w:rStyle w:val="Ttulo1Char"/>
+        </w:rPr>
+      </w:pPr>
+      <w:bookmarkStart w:id="8" w:name="_Toc259202363"/>
+      <w:r>
+        <w:rPr>
+          <w:rStyle w:val="Ttulo1Char"/>
+        </w:rPr>
+        <w:t>CONTAGEM DOS DADOS</w:t>
+      </w:r>
+      <w:bookmarkEnd w:id="8"/>
+    </w:p>
+    <w:p>
+      <w:pPr>
         <w:pStyle w:val="PargrafodaLista"/>
         <w:ind w:left="0"/>
-        <w:rPr>
-          <w:rStyle w:val="Ttulo1Char"/>
-        </w:rPr>
-      </w:pPr>
-      <w:bookmarkStart w:id="7" w:name="_Toc258968373"/>
-      <w:r>
-        <w:rPr>
-          <w:rStyle w:val="Ttulo1Char"/>
-        </w:rPr>
-        <w:t>CONTAGEM DOS DADOS</w:t>
-      </w:r>
-      <w:bookmarkEnd w:id="7"/>
-    </w:p>
-    <w:p>
-      <w:pPr>
-        <w:pStyle w:val="PargrafodaLista"/>
-        <w:ind w:left="0"/>
-      </w:pPr>
+      </w:pPr>
+    </w:p>
+    <w:p>
+      <w:pPr>
+        <w:pStyle w:val="PargrafodaLista"/>
+        <w:ind w:left="360"/>
+      </w:pPr>
+      <w:r>
+        <w:t xml:space="preserve">Após uma batalha, a decisão de quem ganha e quem perde exércitos é feita da seguinte </w:t>
+      </w:r>
+      <w:proofErr w:type="gramStart"/>
+      <w:r>
+        <w:t>forma :</w:t>
+      </w:r>
+      <w:proofErr w:type="gramEnd"/>
+      <w:r>
+        <w:t xml:space="preserve"> compara-se o maior ponto do dado atacante (vermelho) com o maior ponto do dado defensor (amarelo) e o maior deles ganha, sendo que o empate é sempre da defesa. Em seguida compara-se o 2o. </w:t>
+      </w:r>
+      <w:proofErr w:type="gramStart"/>
+      <w:r>
+        <w:t>maior</w:t>
+      </w:r>
+      <w:proofErr w:type="gramEnd"/>
+      <w:r>
+        <w:t xml:space="preserve"> ponto atacante com o 2o. </w:t>
+      </w:r>
+      <w:proofErr w:type="gramStart"/>
+      <w:r>
+        <w:t>maior</w:t>
+      </w:r>
+      <w:proofErr w:type="gramEnd"/>
+      <w:r>
+        <w:t xml:space="preserve"> do defensor, e a decisão de vitória é como no caso anterior. Por fim, comparam os menores valores, baseando-se na mesma regra.</w:t>
+      </w:r>
+    </w:p>
+    <w:p>
+      <w:pPr>
+        <w:rPr>
+          <w:rStyle w:val="Forte"/>
+        </w:rPr>
+      </w:pPr>
+      <w:r>
+        <w:rPr>
+          <w:rStyle w:val="Forte"/>
+        </w:rPr>
+        <w:t>Exemplos</w:t>
+      </w:r>
     </w:p>
     <w:p>
       <w:pPr>
         <w:pStyle w:val="PargrafodaLista"/>
         <w:numPr>
-          <w:ilvl w:val="0"/>
-          <w:numId w:val="5"/>
-        </w:numPr>
-      </w:pPr>
-      <w:r>
-        <w:t xml:space="preserve">Após uma batalha, a decisão de quem ganha e quem perde exércitos é feita da seguinte </w:t>
-      </w:r>
-      <w:proofErr w:type="gramStart"/>
-      <w:r>
-        <w:t>forma :</w:t>
-      </w:r>
-      <w:proofErr w:type="gramEnd"/>
-      <w:r>
-        <w:t xml:space="preserve"> compara-se o maior ponto do dado atacante (vermelho) com o maior ponto do dado defensor (amarelo) e o maior deles ganha, sendo que o empate é sempre da defesa. Em seguida compara-se o 2o. </w:t>
-      </w:r>
-      <w:proofErr w:type="gramStart"/>
-      <w:r>
-        <w:t>maior</w:t>
-      </w:r>
-      <w:proofErr w:type="gramEnd"/>
-      <w:r>
-        <w:t xml:space="preserve"> ponto atacante com o 2o. </w:t>
-      </w:r>
-      <w:proofErr w:type="gramStart"/>
-      <w:r>
-        <w:lastRenderedPageBreak/>
-        <w:t>maior</w:t>
-      </w:r>
-      <w:proofErr w:type="gramEnd"/>
-      <w:r>
-        <w:t xml:space="preserve"> do defensor, e a decisão de vitória é como no caso anterior. Por fim, comparam os menores valores, baseando-se na mesma regra.</w:t>
-      </w:r>
-    </w:p>
-    <w:p>
-      <w:pPr>
-        <w:rPr>
-          <w:rStyle w:val="Forte"/>
-        </w:rPr>
-      </w:pPr>
-      <w:r>
-        <w:rPr>
-          <w:rStyle w:val="Forte"/>
-        </w:rPr>
-        <w:t>Exemplos</w:t>
-      </w:r>
-    </w:p>
-    <w:p>
-      <w:pPr>
-        <w:pStyle w:val="PargrafodaLista"/>
-        <w:numPr>
-          <w:ilvl w:val="0"/>
-          <w:numId w:val="7"/>
+          <w:ilvl w:val="1"/>
+          <w:numId w:val="15"/>
         </w:numPr>
         <w:rPr>
           <w:rStyle w:val="nfaseIntensa"/>
@@ -2225,8 +2551,8 @@
       <w:pPr>
         <w:pStyle w:val="PargrafodaLista"/>
         <w:numPr>
-          <w:ilvl w:val="0"/>
-          <w:numId w:val="7"/>
+          <w:ilvl w:val="1"/>
+          <w:numId w:val="15"/>
         </w:numPr>
         <w:rPr>
           <w:rStyle w:val="nfaseIntensa"/>
@@ -2277,8 +2603,8 @@
       <w:pPr>
         <w:pStyle w:val="PargrafodaLista"/>
         <w:numPr>
-          <w:ilvl w:val="0"/>
-          <w:numId w:val="7"/>
+          <w:ilvl w:val="1"/>
+          <w:numId w:val="15"/>
         </w:numPr>
         <w:rPr>
           <w:rStyle w:val="nfaseIntensa"/>
@@ -2354,20 +2680,67 @@
     </w:p>
     <w:p>
       <w:pPr>
+        <w:pStyle w:val="titulo"/>
+        <w:rPr>
+          <w:rStyle w:val="Ttulo1Char"/>
+        </w:rPr>
+      </w:pPr>
+      <w:bookmarkStart w:id="9" w:name="_Toc259202364"/>
+      <w:r>
+        <w:rPr>
+          <w:rStyle w:val="Ttulo1Char"/>
+        </w:rPr>
+        <w:lastRenderedPageBreak/>
+        <w:t>CONQUISTA DE TERRITÓRIOS</w:t>
+      </w:r>
+      <w:bookmarkEnd w:id="9"/>
+    </w:p>
+    <w:p>
+      <w:pPr>
         <w:pStyle w:val="PargrafodaLista"/>
         <w:ind w:left="0"/>
-        <w:rPr>
-          <w:rStyle w:val="Ttulo1Char"/>
-        </w:rPr>
-      </w:pPr>
-      <w:bookmarkStart w:id="8" w:name="_Toc258968374"/>
-      <w:r>
-        <w:rPr>
-          <w:rStyle w:val="Ttulo1Char"/>
-        </w:rPr>
-        <w:t>CONQUISTA DE TERRITÓRIOS</w:t>
-      </w:r>
-      <w:bookmarkEnd w:id="8"/>
+      </w:pPr>
+      <w:r>
+        <w:t xml:space="preserve">Se após a batalha o atacante destruir todos os exércitos do território do defensor, terá então conquistado o território e deverá, após a conquista, deslocar seus exércitos atacantes para o </w:t>
+      </w:r>
+      <w:proofErr w:type="gramStart"/>
+      <w:r>
+        <w:t>território</w:t>
+      </w:r>
+      <w:proofErr w:type="gramEnd"/>
+      <w:r>
+        <w:t xml:space="preserve"> conquistado. Este deslocamento obedece à seguinte </w:t>
+      </w:r>
+      <w:proofErr w:type="gramStart"/>
+      <w:r>
+        <w:t>regra :</w:t>
+      </w:r>
+      <w:proofErr w:type="gramEnd"/>
+      <w:r>
+        <w:t xml:space="preserve"> o número de exércitos a ser deslocado neste instante é igual, no máximo, ao número de exércitos que participou do último ataque. No exemplo b ele poderia deslocar </w:t>
+      </w:r>
+      <w:proofErr w:type="gramStart"/>
+      <w:r>
+        <w:t>1</w:t>
+      </w:r>
+      <w:proofErr w:type="gramEnd"/>
+      <w:r>
+        <w:t xml:space="preserve"> ou no máximo 2 exércitos, enquanto que no exemplo c ele poderia deslocar, 1, 2 ou no máximo 3 exércitos.</w:t>
+      </w:r>
+      <w:r>
+        <w:br/>
+        <w:t>Se após conquistar um território, o atacante quiser, ele poderá deslocar seus exércitos para o território conquistado, respeitando a regra anterior, e a partir do território conquistado realizar novo ataque.</w:t>
+      </w:r>
+    </w:p>
+    <w:p>
+      <w:pPr>
+        <w:pStyle w:val="titulo"/>
+      </w:pPr>
+      <w:bookmarkStart w:id="10" w:name="_Toc259202365"/>
+      <w:r>
+        <w:t>REMANEJAMENTOS</w:t>
+      </w:r>
+      <w:bookmarkEnd w:id="10"/>
     </w:p>
     <w:p>
       <w:pPr>
@@ -2383,40 +2756,37 @@
         </w:rPr>
       </w:pPr>
       <w:r>
-        <w:t xml:space="preserve">Se após a batalha o atacante destruir todos os exércitos do território do defensor, terá então conquistado o território e deverá, após a conquista, deslocar seus exércitos atacantes para o território conquistado. Este deslocamento obedece à seguinte </w:t>
+        <w:rPr>
+          <w:rStyle w:val="Ttulo1Char"/>
+        </w:rPr>
+        <w:br/>
+      </w:r>
+      <w:r>
+        <w:t>Ao finalizar seus ataques o jogador poderá, de acordo com a sua estratégia, efetuar deslocamentos de exércitos entre os seus territórios contíguos.</w:t>
+      </w:r>
+      <w:r>
+        <w:br/>
+        <w:t xml:space="preserve">Estes deslocamentos deverão obedecer </w:t>
       </w:r>
       <w:proofErr w:type="gramStart"/>
       <w:r>
-        <w:t>regra :</w:t>
+        <w:t>as</w:t>
       </w:r>
       <w:proofErr w:type="gramEnd"/>
       <w:r>
-        <w:t xml:space="preserve"> o número de exércitos a ser deslocado neste instante é igual, no máximo, ao número de exércitos que participou do último ataque. No exemplo b ele poderia deslocar </w:t>
-      </w:r>
-      <w:proofErr w:type="gramStart"/>
-      <w:r>
-        <w:t>1</w:t>
-      </w:r>
-      <w:proofErr w:type="gramEnd"/>
-      <w:r>
-        <w:t xml:space="preserve"> ou no máximo 2 exércitos, enquanto que no exemplo c ele poderia deslocar, 1, 2 ou no máximo 3 exércitos.</w:t>
+        <w:t xml:space="preserve"> seguintes regras:</w:t>
       </w:r>
       <w:r>
         <w:br/>
-        <w:t xml:space="preserve">Se após conquistar um território, o atacante quiser, ele poderá deslocar seus exércitos para o território conquistado, respeitando a regra anterior, e a partir do território conquistado </w:t>
-      </w:r>
-      <w:r>
-        <w:lastRenderedPageBreak/>
-        <w:t>realizar novo ataque.</w:t>
-      </w:r>
-      <w:r>
-        <w:br/>
-      </w:r>
-    </w:p>
-    <w:p>
-      <w:pPr>
-        <w:pStyle w:val="PargrafodaLista"/>
-        <w:ind w:left="0"/>
+      </w:r>
+    </w:p>
+    <w:p>
+      <w:pPr>
+        <w:pStyle w:val="PargrafodaLista"/>
+        <w:numPr>
+          <w:ilvl w:val="1"/>
+          <w:numId w:val="17"/>
+        </w:numPr>
         <w:rPr>
           <w:rStyle w:val="nfaseIntensa"/>
           <w:b w:val="0"/>
@@ -2426,72 +2796,27 @@
           <w:color w:val="auto"/>
         </w:rPr>
       </w:pPr>
-      <w:bookmarkStart w:id="9" w:name="_Toc258968375"/>
-      <w:r>
-        <w:rPr>
-          <w:rStyle w:val="Ttulo1Char"/>
-        </w:rPr>
-        <w:t>REMANEJAMENTOS</w:t>
-      </w:r>
-      <w:bookmarkEnd w:id="9"/>
-      <w:r>
-        <w:br/>
-        <w:t>Ao finalizar seus ataques o jogador poderá, de acordo com a sua estratégia, efetuar deslocamentos de exércitos entre os seus territórios contíguos.</w:t>
-      </w:r>
-      <w:r>
-        <w:br/>
-        <w:t xml:space="preserve">Estes deslocamentos deverão obedecer </w:t>
-      </w:r>
-      <w:proofErr w:type="gramStart"/>
-      <w:r>
-        <w:t>as</w:t>
-      </w:r>
-      <w:proofErr w:type="gramEnd"/>
-      <w:r>
-        <w:t xml:space="preserve"> seguintes regras:</w:t>
-      </w:r>
-      <w:r>
-        <w:br/>
+      <w:r>
+        <w:t>E</w:t>
+      </w:r>
+      <w:r>
+        <w:t>m cada território deve permanecer sempre pelo menos um exército (de ocupação) que nunca pode ser deslocado;</w:t>
       </w:r>
     </w:p>
     <w:p>
       <w:pPr>
         <w:pStyle w:val="PargrafodaLista"/>
         <w:numPr>
-          <w:ilvl w:val="0"/>
-          <w:numId w:val="8"/>
+          <w:ilvl w:val="1"/>
+          <w:numId w:val="17"/>
         </w:numPr>
-        <w:rPr>
-          <w:rStyle w:val="nfaseIntensa"/>
-          <w:b w:val="0"/>
-          <w:bCs w:val="0"/>
-          <w:i w:val="0"/>
-          <w:iCs w:val="0"/>
-          <w:color w:val="auto"/>
-        </w:rPr>
-      </w:pPr>
-      <w:proofErr w:type="gramStart"/>
-      <w:r>
-        <w:t>em</w:t>
-      </w:r>
-      <w:proofErr w:type="gramEnd"/>
-      <w:r>
-        <w:t xml:space="preserve"> cada território deve permanecer sempre pelo menos um exército (de ocupação) que nunca pode ser deslocado;</w:t>
-      </w:r>
-    </w:p>
-    <w:p>
-      <w:pPr>
-        <w:pStyle w:val="PargrafodaLista"/>
-        <w:numPr>
-          <w:ilvl w:val="0"/>
-          <w:numId w:val="8"/>
-        </w:numPr>
-      </w:pPr>
-      <w:proofErr w:type="gramStart"/>
-      <w:r>
-        <w:t>um</w:t>
-      </w:r>
-      <w:proofErr w:type="gramEnd"/>
+      </w:pPr>
+      <w:r>
+        <w:t>U</w:t>
+      </w:r>
+      <w:r>
+        <w:t>m</w:t>
+      </w:r>
       <w:r>
         <w:t xml:space="preserve"> exército pode ser deslocado uma única vez, isto é, não se pode deslocar um exército para um território contíguo e deste para outro, também contíguo, numa mesma jogada.</w:t>
       </w:r>
@@ -2502,18 +2827,19 @@
     </w:p>
     <w:p>
       <w:pPr>
+        <w:pStyle w:val="titulo"/>
         <w:rPr>
           <w:rStyle w:val="Ttulo1Char"/>
         </w:rPr>
       </w:pPr>
-      <w:bookmarkStart w:id="10" w:name="_Toc258968376"/>
+      <w:bookmarkStart w:id="11" w:name="_Toc259202366"/>
       <w:r>
         <w:rPr>
           <w:rStyle w:val="Ttulo1Char"/>
         </w:rPr>
         <w:t>CONQUISTA DE CARTAS</w:t>
       </w:r>
-      <w:bookmarkEnd w:id="10"/>
+      <w:bookmarkEnd w:id="11"/>
     </w:p>
     <w:p>
       <w:pPr>
@@ -2585,6 +2911,12 @@
           <w:rStyle w:val="Forte"/>
         </w:rPr>
         <w:br/>
+      </w:r>
+      <w:r>
+        <w:rPr>
+          <w:rStyle w:val="Forte"/>
+        </w:rPr>
+        <w:lastRenderedPageBreak/>
         <w:t>Finalmente, se ao trocar as cartas o jogador possuir o território indicado na carta, então receberá mais 2 exércitos obrigatoriamente colocados naquele território.</w:t>
       </w:r>
     </w:p>
@@ -2603,7 +2935,7 @@
       <w:pPr>
         <w:pStyle w:val="PargrafodaLista"/>
         <w:numPr>
-          <w:ilvl w:val="0"/>
+          <w:ilvl w:val="1"/>
           <w:numId w:val="9"/>
         </w:numPr>
       </w:pPr>
@@ -2615,7 +2947,7 @@
       <w:pPr>
         <w:pStyle w:val="PargrafodaLista"/>
         <w:numPr>
-          <w:ilvl w:val="0"/>
+          <w:ilvl w:val="1"/>
           <w:numId w:val="9"/>
         </w:numPr>
       </w:pPr>
@@ -2631,15 +2963,28 @@
           <w:rStyle w:val="Ttulo1Char"/>
         </w:rPr>
       </w:pPr>
-      <w:bookmarkStart w:id="11" w:name="_Toc258968377"/>
-      <w:r>
+    </w:p>
+    <w:p>
+      <w:pPr>
+        <w:pStyle w:val="titulo"/>
         <w:rPr>
           <w:rStyle w:val="Ttulo1Char"/>
         </w:rPr>
-        <w:lastRenderedPageBreak/>
+      </w:pPr>
+      <w:bookmarkStart w:id="12" w:name="_Toc259202367"/>
+      <w:r>
+        <w:rPr>
+          <w:rStyle w:val="Ttulo1Char"/>
+        </w:rPr>
         <w:t>ELIMINAÇÃO DE UM CONCORRENTE</w:t>
       </w:r>
-      <w:bookmarkEnd w:id="11"/>
+      <w:bookmarkEnd w:id="12"/>
+    </w:p>
+    <w:p>
+      <w:pPr>
+        <w:pStyle w:val="PargrafodaLista"/>
+        <w:ind w:left="0"/>
+      </w:pPr>
       <w:r>
         <w:rPr>
           <w:rStyle w:val="Ttulo1Char"/>
@@ -2677,50 +3022,77 @@
       <w:r>
         <w:t xml:space="preserve"> 3, ele poderá por ocasião do fim da sua jogada combinar 4 cartas e conforme o resultado, trocá-las. No caso de não conseguir trocar como ele conquistou um território, receberá no final de sua jogada mais uma carta, e no início da sua próxima jogada poderá trocar as cartas.</w:t>
       </w:r>
-      <w:r>
-        <w:br/>
-      </w:r>
-      <w:r>
-        <w:br/>
-      </w:r>
-      <w:r>
+    </w:p>
+    <w:p>
+      <w:pPr>
+        <w:pStyle w:val="PargrafodaLista"/>
+        <w:ind w:left="0"/>
+      </w:pPr>
+    </w:p>
+    <w:p>
+      <w:pPr>
+        <w:pStyle w:val="titulo"/>
         <w:rPr>
           <w:rStyle w:val="Ttulo1Char"/>
         </w:rPr>
+      </w:pPr>
+      <w:bookmarkStart w:id="13" w:name="_Toc259202368"/>
+      <w:r>
+        <w:rPr>
+          <w:rStyle w:val="Ttulo1Char"/>
+        </w:rPr>
         <w:t>FINAL DO JOGO</w:t>
       </w:r>
+      <w:bookmarkEnd w:id="13"/>
     </w:p>
     <w:p>
       <w:pPr>
         <w:pStyle w:val="PargrafodaLista"/>
         <w:ind w:left="0"/>
         <w:rPr>
+          <w:rStyle w:val="Ttulo1Char"/>
+        </w:rPr>
+      </w:pPr>
+    </w:p>
+    <w:p>
+      <w:pPr>
+        <w:pStyle w:val="PargrafodaLista"/>
+        <w:ind w:left="0"/>
+      </w:pPr>
+      <w:r>
+        <w:t>O jogo termina quando um jogador lograr atinge o seu objetivo. Neste momento ele deverá mostrar a sua carta-objetivo, comprovando sua vitória.</w:t>
+      </w:r>
+    </w:p>
+    <w:p>
+      <w:pPr>
+        <w:pStyle w:val="PargrafodaLista"/>
+        <w:ind w:left="0"/>
+      </w:pPr>
+    </w:p>
+    <w:p>
+      <w:pPr>
+        <w:pStyle w:val="titulo"/>
+        <w:rPr>
+          <w:rStyle w:val="Ttulo1Char"/>
+        </w:rPr>
+      </w:pPr>
+      <w:bookmarkStart w:id="14" w:name="_Toc259202369"/>
+      <w:r>
+        <w:rPr>
+          <w:rStyle w:val="Ttulo1Char"/>
+        </w:rPr>
+        <w:t>RESUMO DAS FASES DO JOGO</w:t>
+      </w:r>
+      <w:bookmarkEnd w:id="14"/>
+    </w:p>
+    <w:p>
+      <w:pPr>
+        <w:pStyle w:val="PargrafodaLista"/>
+        <w:ind w:left="0"/>
+        <w:rPr>
           <w:rStyle w:val="Forte"/>
         </w:rPr>
       </w:pPr>
-      <w:r>
-        <w:t>O jogo termina quando um jogador lograr atinge o seu objetivo. Neste momento ele deverá mostrar a sua carta-objetivo, comprovando sua vitória.</w:t>
-      </w:r>
-      <w:r>
-        <w:br/>
-      </w:r>
-    </w:p>
-    <w:p>
-      <w:pPr>
-        <w:pStyle w:val="PargrafodaLista"/>
-        <w:ind w:left="0"/>
-        <w:rPr>
-          <w:rStyle w:val="Forte"/>
-        </w:rPr>
-      </w:pPr>
-      <w:bookmarkStart w:id="12" w:name="_Toc258968378"/>
-      <w:r>
-        <w:rPr>
-          <w:rStyle w:val="Ttulo1Char"/>
-        </w:rPr>
-        <w:t>RESUMO DAS FASES DO JOGO</w:t>
-      </w:r>
-      <w:bookmarkEnd w:id="12"/>
       <w:r>
         <w:br/>
         <w:t xml:space="preserve">Em cada vez de jogar, o participante </w:t>
@@ -2849,6 +3221,205 @@
 <file path=word/numbering.xml><?xml version="1.0" encoding="utf-8"?>
 <w:numbering xmlns:ve="http://schemas.openxmlformats.org/markup-compatibility/2006" xmlns:o="urn:schemas-microsoft-com:office:office" xmlns:r="http://schemas.openxmlformats.org/officeDocument/2006/relationships" xmlns:m="http://schemas.openxmlformats.org/officeDocument/2006/math" xmlns:v="urn:schemas-microsoft-com:vml" xmlns:wp="http://schemas.openxmlformats.org/drawingml/2006/wordprocessingDrawing" xmlns:w10="urn:schemas-microsoft-com:office:word" xmlns:w="http://schemas.openxmlformats.org/wordprocessingml/2006/main" xmlns:wne="http://schemas.microsoft.com/office/word/2006/wordml">
   <w:abstractNum w:abstractNumId="0">
+    <w:nsid w:val="03173CAC"/>
+    <w:multiLevelType w:val="hybridMultilevel"/>
+    <w:tmpl w:val="B1FA5222"/>
+    <w:lvl w:ilvl="0" w:tplc="0416000F">
+      <w:start w:val="1"/>
+      <w:numFmt w:val="decimal"/>
+      <w:lvlText w:val="%1."/>
+      <w:lvlJc w:val="left"/>
+      <w:pPr>
+        <w:ind w:left="720" w:hanging="360"/>
+      </w:pPr>
+    </w:lvl>
+    <w:lvl w:ilvl="1" w:tplc="04160019" w:tentative="1">
+      <w:start w:val="1"/>
+      <w:numFmt w:val="lowerLetter"/>
+      <w:lvlText w:val="%2."/>
+      <w:lvlJc w:val="left"/>
+      <w:pPr>
+        <w:ind w:left="1440" w:hanging="360"/>
+      </w:pPr>
+    </w:lvl>
+    <w:lvl w:ilvl="2" w:tplc="0416001B" w:tentative="1">
+      <w:start w:val="1"/>
+      <w:numFmt w:val="lowerRoman"/>
+      <w:lvlText w:val="%3."/>
+      <w:lvlJc w:val="right"/>
+      <w:pPr>
+        <w:ind w:left="2160" w:hanging="180"/>
+      </w:pPr>
+    </w:lvl>
+    <w:lvl w:ilvl="3" w:tplc="0416000F" w:tentative="1">
+      <w:start w:val="1"/>
+      <w:numFmt w:val="decimal"/>
+      <w:lvlText w:val="%4."/>
+      <w:lvlJc w:val="left"/>
+      <w:pPr>
+        <w:ind w:left="2880" w:hanging="360"/>
+      </w:pPr>
+    </w:lvl>
+    <w:lvl w:ilvl="4" w:tplc="04160019" w:tentative="1">
+      <w:start w:val="1"/>
+      <w:numFmt w:val="lowerLetter"/>
+      <w:lvlText w:val="%5."/>
+      <w:lvlJc w:val="left"/>
+      <w:pPr>
+        <w:ind w:left="3600" w:hanging="360"/>
+      </w:pPr>
+    </w:lvl>
+    <w:lvl w:ilvl="5" w:tplc="0416001B" w:tentative="1">
+      <w:start w:val="1"/>
+      <w:numFmt w:val="lowerRoman"/>
+      <w:lvlText w:val="%6."/>
+      <w:lvlJc w:val="right"/>
+      <w:pPr>
+        <w:ind w:left="4320" w:hanging="180"/>
+      </w:pPr>
+    </w:lvl>
+    <w:lvl w:ilvl="6" w:tplc="0416000F" w:tentative="1">
+      <w:start w:val="1"/>
+      <w:numFmt w:val="decimal"/>
+      <w:lvlText w:val="%7."/>
+      <w:lvlJc w:val="left"/>
+      <w:pPr>
+        <w:ind w:left="5040" w:hanging="360"/>
+      </w:pPr>
+    </w:lvl>
+    <w:lvl w:ilvl="7" w:tplc="04160019" w:tentative="1">
+      <w:start w:val="1"/>
+      <w:numFmt w:val="lowerLetter"/>
+      <w:lvlText w:val="%8."/>
+      <w:lvlJc w:val="left"/>
+      <w:pPr>
+        <w:ind w:left="5760" w:hanging="360"/>
+      </w:pPr>
+    </w:lvl>
+    <w:lvl w:ilvl="8" w:tplc="0416001B" w:tentative="1">
+      <w:start w:val="1"/>
+      <w:numFmt w:val="lowerRoman"/>
+      <w:lvlText w:val="%9."/>
+      <w:lvlJc w:val="right"/>
+      <w:pPr>
+        <w:ind w:left="6480" w:hanging="180"/>
+      </w:pPr>
+    </w:lvl>
+  </w:abstractNum>
+  <w:abstractNum w:abstractNumId="1">
+    <w:nsid w:val="0FD74CC0"/>
+    <w:multiLevelType w:val="multilevel"/>
+    <w:tmpl w:val="F6C0AC96"/>
+    <w:lvl w:ilvl="0">
+      <w:start w:val="11"/>
+      <w:numFmt w:val="decimal"/>
+      <w:lvlText w:val="%1."/>
+      <w:lvlJc w:val="left"/>
+      <w:pPr>
+        <w:ind w:left="360" w:hanging="360"/>
+      </w:pPr>
+      <w:rPr>
+        <w:rFonts w:hint="default"/>
+      </w:rPr>
+    </w:lvl>
+    <w:lvl w:ilvl="1">
+      <w:start w:val="1"/>
+      <w:numFmt w:val="decimal"/>
+      <w:lvlText w:val="%1.%2."/>
+      <w:lvlJc w:val="left"/>
+      <w:pPr>
+        <w:ind w:left="792" w:hanging="432"/>
+      </w:pPr>
+      <w:rPr>
+        <w:rFonts w:hint="default"/>
+      </w:rPr>
+    </w:lvl>
+    <w:lvl w:ilvl="2">
+      <w:start w:val="1"/>
+      <w:numFmt w:val="decimal"/>
+      <w:lvlText w:val="%1.%2.%3."/>
+      <w:lvlJc w:val="left"/>
+      <w:pPr>
+        <w:ind w:left="1224" w:hanging="504"/>
+      </w:pPr>
+      <w:rPr>
+        <w:rFonts w:hint="default"/>
+      </w:rPr>
+    </w:lvl>
+    <w:lvl w:ilvl="3">
+      <w:start w:val="1"/>
+      <w:numFmt w:val="decimal"/>
+      <w:lvlText w:val="%1.%2.%3.%4."/>
+      <w:lvlJc w:val="left"/>
+      <w:pPr>
+        <w:ind w:left="1728" w:hanging="648"/>
+      </w:pPr>
+      <w:rPr>
+        <w:rFonts w:hint="default"/>
+      </w:rPr>
+    </w:lvl>
+    <w:lvl w:ilvl="4">
+      <w:start w:val="1"/>
+      <w:numFmt w:val="decimal"/>
+      <w:lvlText w:val="%1.%2.%3.%4.%5."/>
+      <w:lvlJc w:val="left"/>
+      <w:pPr>
+        <w:ind w:left="2232" w:hanging="792"/>
+      </w:pPr>
+      <w:rPr>
+        <w:rFonts w:hint="default"/>
+      </w:rPr>
+    </w:lvl>
+    <w:lvl w:ilvl="5">
+      <w:start w:val="1"/>
+      <w:numFmt w:val="decimal"/>
+      <w:lvlText w:val="%1.%2.%3.%4.%5.%6."/>
+      <w:lvlJc w:val="left"/>
+      <w:pPr>
+        <w:ind w:left="2736" w:hanging="936"/>
+      </w:pPr>
+      <w:rPr>
+        <w:rFonts w:hint="default"/>
+      </w:rPr>
+    </w:lvl>
+    <w:lvl w:ilvl="6">
+      <w:start w:val="1"/>
+      <w:numFmt w:val="decimal"/>
+      <w:lvlText w:val="%1.%2.%3.%4.%5.%6.%7."/>
+      <w:lvlJc w:val="left"/>
+      <w:pPr>
+        <w:ind w:left="3240" w:hanging="1080"/>
+      </w:pPr>
+      <w:rPr>
+        <w:rFonts w:hint="default"/>
+      </w:rPr>
+    </w:lvl>
+    <w:lvl w:ilvl="7">
+      <w:start w:val="1"/>
+      <w:numFmt w:val="decimal"/>
+      <w:lvlText w:val="%1.%2.%3.%4.%5.%6.%7.%8."/>
+      <w:lvlJc w:val="left"/>
+      <w:pPr>
+        <w:ind w:left="3744" w:hanging="1224"/>
+      </w:pPr>
+      <w:rPr>
+        <w:rFonts w:hint="default"/>
+      </w:rPr>
+    </w:lvl>
+    <w:lvl w:ilvl="8">
+      <w:start w:val="1"/>
+      <w:numFmt w:val="decimal"/>
+      <w:lvlText w:val="%1.%2.%3.%4.%5.%6.%7.%8.%9."/>
+      <w:lvlJc w:val="left"/>
+      <w:pPr>
+        <w:ind w:left="4320" w:hanging="1440"/>
+      </w:pPr>
+      <w:rPr>
+        <w:rFonts w:hint="default"/>
+      </w:rPr>
+    </w:lvl>
+  </w:abstractNum>
+  <w:abstractNum w:abstractNumId="2">
     <w:nsid w:val="24E1735C"/>
     <w:multiLevelType w:val="hybridMultilevel"/>
     <w:tmpl w:val="9A589D00"/>
@@ -2934,10 +3505,10 @@
       </w:pPr>
     </w:lvl>
   </w:abstractNum>
-  <w:abstractNum w:abstractNumId="1">
+  <w:abstractNum w:abstractNumId="3">
     <w:nsid w:val="2E27398A"/>
     <w:multiLevelType w:val="hybridMultilevel"/>
-    <w:tmpl w:val="46E2BA0E"/>
+    <w:tmpl w:val="3F7AA266"/>
     <w:lvl w:ilvl="0" w:tplc="0416000F">
       <w:start w:val="1"/>
       <w:numFmt w:val="decimal"/>
@@ -3020,7 +3591,234 @@
       </w:pPr>
     </w:lvl>
   </w:abstractNum>
-  <w:abstractNum w:abstractNumId="2">
+  <w:abstractNum w:abstractNumId="4">
+    <w:nsid w:val="3BB417FF"/>
+    <w:multiLevelType w:val="multilevel"/>
+    <w:tmpl w:val="9946ABD4"/>
+    <w:lvl w:ilvl="0">
+      <w:start w:val="9"/>
+      <w:numFmt w:val="decimal"/>
+      <w:lvlText w:val="%1."/>
+      <w:lvlJc w:val="left"/>
+      <w:pPr>
+        <w:ind w:left="360" w:hanging="360"/>
+      </w:pPr>
+      <w:rPr>
+        <w:rFonts w:hint="default"/>
+        <w:b/>
+      </w:rPr>
+    </w:lvl>
+    <w:lvl w:ilvl="1">
+      <w:start w:val="1"/>
+      <w:numFmt w:val="decimal"/>
+      <w:lvlText w:val="%1.%2."/>
+      <w:lvlJc w:val="left"/>
+      <w:pPr>
+        <w:ind w:left="792" w:hanging="432"/>
+      </w:pPr>
+      <w:rPr>
+        <w:rFonts w:hint="default"/>
+      </w:rPr>
+    </w:lvl>
+    <w:lvl w:ilvl="2">
+      <w:start w:val="1"/>
+      <w:numFmt w:val="decimal"/>
+      <w:lvlText w:val="%1.%2.%3."/>
+      <w:lvlJc w:val="left"/>
+      <w:pPr>
+        <w:ind w:left="1224" w:hanging="504"/>
+      </w:pPr>
+      <w:rPr>
+        <w:rFonts w:hint="default"/>
+      </w:rPr>
+    </w:lvl>
+    <w:lvl w:ilvl="3">
+      <w:start w:val="1"/>
+      <w:numFmt w:val="decimal"/>
+      <w:lvlText w:val="%1.%2.%3.%4."/>
+      <w:lvlJc w:val="left"/>
+      <w:pPr>
+        <w:ind w:left="1728" w:hanging="648"/>
+      </w:pPr>
+      <w:rPr>
+        <w:rFonts w:hint="default"/>
+      </w:rPr>
+    </w:lvl>
+    <w:lvl w:ilvl="4">
+      <w:start w:val="1"/>
+      <w:numFmt w:val="decimal"/>
+      <w:lvlText w:val="%1.%2.%3.%4.%5."/>
+      <w:lvlJc w:val="left"/>
+      <w:pPr>
+        <w:ind w:left="2232" w:hanging="792"/>
+      </w:pPr>
+      <w:rPr>
+        <w:rFonts w:hint="default"/>
+      </w:rPr>
+    </w:lvl>
+    <w:lvl w:ilvl="5">
+      <w:start w:val="1"/>
+      <w:numFmt w:val="decimal"/>
+      <w:lvlText w:val="%1.%2.%3.%4.%5.%6."/>
+      <w:lvlJc w:val="left"/>
+      <w:pPr>
+        <w:ind w:left="2736" w:hanging="936"/>
+      </w:pPr>
+      <w:rPr>
+        <w:rFonts w:hint="default"/>
+      </w:rPr>
+    </w:lvl>
+    <w:lvl w:ilvl="6">
+      <w:start w:val="1"/>
+      <w:numFmt w:val="decimal"/>
+      <w:lvlText w:val="%1.%2.%3.%4.%5.%6.%7."/>
+      <w:lvlJc w:val="left"/>
+      <w:pPr>
+        <w:ind w:left="3240" w:hanging="1080"/>
+      </w:pPr>
+      <w:rPr>
+        <w:rFonts w:hint="default"/>
+      </w:rPr>
+    </w:lvl>
+    <w:lvl w:ilvl="7">
+      <w:start w:val="1"/>
+      <w:numFmt w:val="decimal"/>
+      <w:lvlText w:val="%1.%2.%3.%4.%5.%6.%7.%8."/>
+      <w:lvlJc w:val="left"/>
+      <w:pPr>
+        <w:ind w:left="3744" w:hanging="1224"/>
+      </w:pPr>
+      <w:rPr>
+        <w:rFonts w:hint="default"/>
+      </w:rPr>
+    </w:lvl>
+    <w:lvl w:ilvl="8">
+      <w:start w:val="1"/>
+      <w:numFmt w:val="decimal"/>
+      <w:lvlText w:val="%1.%2.%3.%4.%5.%6.%7.%8.%9."/>
+      <w:lvlJc w:val="left"/>
+      <w:pPr>
+        <w:ind w:left="4320" w:hanging="1440"/>
+      </w:pPr>
+      <w:rPr>
+        <w:rFonts w:hint="default"/>
+      </w:rPr>
+    </w:lvl>
+  </w:abstractNum>
+  <w:abstractNum w:abstractNumId="5">
+    <w:nsid w:val="3DB45A33"/>
+    <w:multiLevelType w:val="multilevel"/>
+    <w:tmpl w:val="43BC0AF8"/>
+    <w:lvl w:ilvl="0">
+      <w:start w:val="8"/>
+      <w:numFmt w:val="decimal"/>
+      <w:lvlText w:val="%1."/>
+      <w:lvlJc w:val="left"/>
+      <w:pPr>
+        <w:ind w:left="360" w:hanging="360"/>
+      </w:pPr>
+      <w:rPr>
+        <w:rFonts w:hint="default"/>
+      </w:rPr>
+    </w:lvl>
+    <w:lvl w:ilvl="1">
+      <w:start w:val="1"/>
+      <w:numFmt w:val="decimal"/>
+      <w:lvlText w:val="%1.%2."/>
+      <w:lvlJc w:val="left"/>
+      <w:pPr>
+        <w:ind w:left="792" w:hanging="432"/>
+      </w:pPr>
+      <w:rPr>
+        <w:rFonts w:hint="default"/>
+      </w:rPr>
+    </w:lvl>
+    <w:lvl w:ilvl="2">
+      <w:start w:val="1"/>
+      <w:numFmt w:val="decimal"/>
+      <w:lvlText w:val="%1.%2.%3."/>
+      <w:lvlJc w:val="left"/>
+      <w:pPr>
+        <w:ind w:left="1224" w:hanging="504"/>
+      </w:pPr>
+      <w:rPr>
+        <w:rFonts w:hint="default"/>
+      </w:rPr>
+    </w:lvl>
+    <w:lvl w:ilvl="3">
+      <w:start w:val="1"/>
+      <w:numFmt w:val="decimal"/>
+      <w:lvlText w:val="%1.%2.%3.%4."/>
+      <w:lvlJc w:val="left"/>
+      <w:pPr>
+        <w:ind w:left="1728" w:hanging="648"/>
+      </w:pPr>
+      <w:rPr>
+        <w:rFonts w:hint="default"/>
+      </w:rPr>
+    </w:lvl>
+    <w:lvl w:ilvl="4">
+      <w:start w:val="1"/>
+      <w:numFmt w:val="decimal"/>
+      <w:lvlText w:val="%1.%2.%3.%4.%5."/>
+      <w:lvlJc w:val="left"/>
+      <w:pPr>
+        <w:ind w:left="2232" w:hanging="792"/>
+      </w:pPr>
+      <w:rPr>
+        <w:rFonts w:hint="default"/>
+      </w:rPr>
+    </w:lvl>
+    <w:lvl w:ilvl="5">
+      <w:start w:val="1"/>
+      <w:numFmt w:val="decimal"/>
+      <w:lvlText w:val="%1.%2.%3.%4.%5.%6."/>
+      <w:lvlJc w:val="left"/>
+      <w:pPr>
+        <w:ind w:left="2736" w:hanging="936"/>
+      </w:pPr>
+      <w:rPr>
+        <w:rFonts w:hint="default"/>
+      </w:rPr>
+    </w:lvl>
+    <w:lvl w:ilvl="6">
+      <w:start w:val="1"/>
+      <w:numFmt w:val="decimal"/>
+      <w:lvlText w:val="%1.%2.%3.%4.%5.%6.%7."/>
+      <w:lvlJc w:val="left"/>
+      <w:pPr>
+        <w:ind w:left="3240" w:hanging="1080"/>
+      </w:pPr>
+      <w:rPr>
+        <w:rFonts w:hint="default"/>
+      </w:rPr>
+    </w:lvl>
+    <w:lvl w:ilvl="7">
+      <w:start w:val="1"/>
+      <w:numFmt w:val="decimal"/>
+      <w:lvlText w:val="%1.%2.%3.%4.%5.%6.%7.%8."/>
+      <w:lvlJc w:val="left"/>
+      <w:pPr>
+        <w:ind w:left="3744" w:hanging="1224"/>
+      </w:pPr>
+      <w:rPr>
+        <w:rFonts w:hint="default"/>
+      </w:rPr>
+    </w:lvl>
+    <w:lvl w:ilvl="8">
+      <w:start w:val="1"/>
+      <w:numFmt w:val="decimal"/>
+      <w:lvlText w:val="%1.%2.%3.%4.%5.%6.%7.%8.%9."/>
+      <w:lvlJc w:val="left"/>
+      <w:pPr>
+        <w:ind w:left="4320" w:hanging="1440"/>
+      </w:pPr>
+      <w:rPr>
+        <w:rFonts w:hint="default"/>
+      </w:rPr>
+    </w:lvl>
+  </w:abstractNum>
+  <w:abstractNum w:abstractNumId="6">
     <w:nsid w:val="45267462"/>
     <w:multiLevelType w:val="hybridMultilevel"/>
     <w:tmpl w:val="3ED253A6"/>
@@ -3106,7 +3904,185 @@
       </w:pPr>
     </w:lvl>
   </w:abstractNum>
-  <w:abstractNum w:abstractNumId="3">
+  <w:abstractNum w:abstractNumId="7">
+    <w:nsid w:val="53E96017"/>
+    <w:multiLevelType w:val="hybridMultilevel"/>
+    <w:tmpl w:val="2E5E3DEA"/>
+    <w:lvl w:ilvl="0" w:tplc="943A069A">
+      <w:start w:val="14"/>
+      <w:numFmt w:val="decimal"/>
+      <w:lvlText w:val="%1."/>
+      <w:lvlJc w:val="left"/>
+      <w:pPr>
+        <w:ind w:left="720" w:hanging="360"/>
+      </w:pPr>
+      <w:rPr>
+        <w:rFonts w:hint="default"/>
+      </w:rPr>
+    </w:lvl>
+    <w:lvl w:ilvl="1" w:tplc="04160019" w:tentative="1">
+      <w:start w:val="1"/>
+      <w:numFmt w:val="lowerLetter"/>
+      <w:lvlText w:val="%2."/>
+      <w:lvlJc w:val="left"/>
+      <w:pPr>
+        <w:ind w:left="1440" w:hanging="360"/>
+      </w:pPr>
+    </w:lvl>
+    <w:lvl w:ilvl="2" w:tplc="0416001B" w:tentative="1">
+      <w:start w:val="1"/>
+      <w:numFmt w:val="lowerRoman"/>
+      <w:lvlText w:val="%3."/>
+      <w:lvlJc w:val="right"/>
+      <w:pPr>
+        <w:ind w:left="2160" w:hanging="180"/>
+      </w:pPr>
+    </w:lvl>
+    <w:lvl w:ilvl="3" w:tplc="0416000F" w:tentative="1">
+      <w:start w:val="1"/>
+      <w:numFmt w:val="decimal"/>
+      <w:lvlText w:val="%4."/>
+      <w:lvlJc w:val="left"/>
+      <w:pPr>
+        <w:ind w:left="2880" w:hanging="360"/>
+      </w:pPr>
+    </w:lvl>
+    <w:lvl w:ilvl="4" w:tplc="04160019" w:tentative="1">
+      <w:start w:val="1"/>
+      <w:numFmt w:val="lowerLetter"/>
+      <w:lvlText w:val="%5."/>
+      <w:lvlJc w:val="left"/>
+      <w:pPr>
+        <w:ind w:left="3600" w:hanging="360"/>
+      </w:pPr>
+    </w:lvl>
+    <w:lvl w:ilvl="5" w:tplc="0416001B" w:tentative="1">
+      <w:start w:val="1"/>
+      <w:numFmt w:val="lowerRoman"/>
+      <w:lvlText w:val="%6."/>
+      <w:lvlJc w:val="right"/>
+      <w:pPr>
+        <w:ind w:left="4320" w:hanging="180"/>
+      </w:pPr>
+    </w:lvl>
+    <w:lvl w:ilvl="6" w:tplc="0416000F" w:tentative="1">
+      <w:start w:val="1"/>
+      <w:numFmt w:val="decimal"/>
+      <w:lvlText w:val="%7."/>
+      <w:lvlJc w:val="left"/>
+      <w:pPr>
+        <w:ind w:left="5040" w:hanging="360"/>
+      </w:pPr>
+    </w:lvl>
+    <w:lvl w:ilvl="7" w:tplc="04160019" w:tentative="1">
+      <w:start w:val="1"/>
+      <w:numFmt w:val="lowerLetter"/>
+      <w:lvlText w:val="%8."/>
+      <w:lvlJc w:val="left"/>
+      <w:pPr>
+        <w:ind w:left="5760" w:hanging="360"/>
+      </w:pPr>
+    </w:lvl>
+    <w:lvl w:ilvl="8" w:tplc="0416001B" w:tentative="1">
+      <w:start w:val="1"/>
+      <w:numFmt w:val="lowerRoman"/>
+      <w:lvlText w:val="%9."/>
+      <w:lvlJc w:val="right"/>
+      <w:pPr>
+        <w:ind w:left="6480" w:hanging="180"/>
+      </w:pPr>
+    </w:lvl>
+  </w:abstractNum>
+  <w:abstractNum w:abstractNumId="8">
+    <w:nsid w:val="543F4C58"/>
+    <w:multiLevelType w:val="hybridMultilevel"/>
+    <w:tmpl w:val="4678CEA6"/>
+    <w:lvl w:ilvl="0" w:tplc="2398C42E">
+      <w:start w:val="6"/>
+      <w:numFmt w:val="decimal"/>
+      <w:lvlText w:val="%1."/>
+      <w:lvlJc w:val="left"/>
+      <w:pPr>
+        <w:ind w:left="720" w:hanging="360"/>
+      </w:pPr>
+      <w:rPr>
+        <w:rFonts w:hint="default"/>
+      </w:rPr>
+    </w:lvl>
+    <w:lvl w:ilvl="1" w:tplc="04160019" w:tentative="1">
+      <w:start w:val="1"/>
+      <w:numFmt w:val="lowerLetter"/>
+      <w:lvlText w:val="%2."/>
+      <w:lvlJc w:val="left"/>
+      <w:pPr>
+        <w:ind w:left="1440" w:hanging="360"/>
+      </w:pPr>
+    </w:lvl>
+    <w:lvl w:ilvl="2" w:tplc="0416001B" w:tentative="1">
+      <w:start w:val="1"/>
+      <w:numFmt w:val="lowerRoman"/>
+      <w:lvlText w:val="%3."/>
+      <w:lvlJc w:val="right"/>
+      <w:pPr>
+        <w:ind w:left="2160" w:hanging="180"/>
+      </w:pPr>
+    </w:lvl>
+    <w:lvl w:ilvl="3" w:tplc="0416000F" w:tentative="1">
+      <w:start w:val="1"/>
+      <w:numFmt w:val="decimal"/>
+      <w:lvlText w:val="%4."/>
+      <w:lvlJc w:val="left"/>
+      <w:pPr>
+        <w:ind w:left="2880" w:hanging="360"/>
+      </w:pPr>
+    </w:lvl>
+    <w:lvl w:ilvl="4" w:tplc="04160019" w:tentative="1">
+      <w:start w:val="1"/>
+      <w:numFmt w:val="lowerLetter"/>
+      <w:lvlText w:val="%5."/>
+      <w:lvlJc w:val="left"/>
+      <w:pPr>
+        <w:ind w:left="3600" w:hanging="360"/>
+      </w:pPr>
+    </w:lvl>
+    <w:lvl w:ilvl="5" w:tplc="0416001B" w:tentative="1">
+      <w:start w:val="1"/>
+      <w:numFmt w:val="lowerRoman"/>
+      <w:lvlText w:val="%6."/>
+      <w:lvlJc w:val="right"/>
+      <w:pPr>
+        <w:ind w:left="4320" w:hanging="180"/>
+      </w:pPr>
+    </w:lvl>
+    <w:lvl w:ilvl="6" w:tplc="0416000F" w:tentative="1">
+      <w:start w:val="1"/>
+      <w:numFmt w:val="decimal"/>
+      <w:lvlText w:val="%7."/>
+      <w:lvlJc w:val="left"/>
+      <w:pPr>
+        <w:ind w:left="5040" w:hanging="360"/>
+      </w:pPr>
+    </w:lvl>
+    <w:lvl w:ilvl="7" w:tplc="04160019" w:tentative="1">
+      <w:start w:val="1"/>
+      <w:numFmt w:val="lowerLetter"/>
+      <w:lvlText w:val="%8."/>
+      <w:lvlJc w:val="left"/>
+      <w:pPr>
+        <w:ind w:left="5760" w:hanging="360"/>
+      </w:pPr>
+    </w:lvl>
+    <w:lvl w:ilvl="8" w:tplc="0416001B" w:tentative="1">
+      <w:start w:val="1"/>
+      <w:numFmt w:val="lowerRoman"/>
+      <w:lvlText w:val="%9."/>
+      <w:lvlJc w:val="right"/>
+      <w:pPr>
+        <w:ind w:left="6480" w:hanging="180"/>
+      </w:pPr>
+    </w:lvl>
+  </w:abstractNum>
+  <w:abstractNum w:abstractNumId="9">
     <w:nsid w:val="55B84E77"/>
     <w:multiLevelType w:val="hybridMultilevel"/>
     <w:tmpl w:val="DA84873C"/>
@@ -3219,7 +4195,7 @@
       </w:rPr>
     </w:lvl>
   </w:abstractNum>
-  <w:abstractNum w:abstractNumId="4">
+  <w:abstractNum w:abstractNumId="10">
     <w:nsid w:val="5CE0557C"/>
     <w:multiLevelType w:val="hybridMultilevel"/>
     <w:tmpl w:val="9A589D00"/>
@@ -3229,7 +4205,7 @@
       <w:lvlText w:val="%1."/>
       <w:lvlJc w:val="left"/>
       <w:pPr>
-        <w:ind w:left="720" w:hanging="360"/>
+        <w:ind w:left="1068" w:hanging="360"/>
       </w:pPr>
     </w:lvl>
     <w:lvl w:ilvl="1" w:tplc="04160019" w:tentative="1">
@@ -3238,7 +4214,7 @@
       <w:lvlText w:val="%2."/>
       <w:lvlJc w:val="left"/>
       <w:pPr>
-        <w:ind w:left="1440" w:hanging="360"/>
+        <w:ind w:left="1788" w:hanging="360"/>
       </w:pPr>
     </w:lvl>
     <w:lvl w:ilvl="2" w:tplc="0416001B" w:tentative="1">
@@ -3247,7 +4223,7 @@
       <w:lvlText w:val="%3."/>
       <w:lvlJc w:val="right"/>
       <w:pPr>
-        <w:ind w:left="2160" w:hanging="180"/>
+        <w:ind w:left="2508" w:hanging="180"/>
       </w:pPr>
     </w:lvl>
     <w:lvl w:ilvl="3" w:tplc="0416000F" w:tentative="1">
@@ -3256,7 +4232,7 @@
       <w:lvlText w:val="%4."/>
       <w:lvlJc w:val="left"/>
       <w:pPr>
-        <w:ind w:left="2880" w:hanging="360"/>
+        <w:ind w:left="3228" w:hanging="360"/>
       </w:pPr>
     </w:lvl>
     <w:lvl w:ilvl="4" w:tplc="04160019" w:tentative="1">
@@ -3265,7 +4241,7 @@
       <w:lvlText w:val="%5."/>
       <w:lvlJc w:val="left"/>
       <w:pPr>
-        <w:ind w:left="3600" w:hanging="360"/>
+        <w:ind w:left="3948" w:hanging="360"/>
       </w:pPr>
     </w:lvl>
     <w:lvl w:ilvl="5" w:tplc="0416001B" w:tentative="1">
@@ -3274,7 +4250,7 @@
       <w:lvlText w:val="%6."/>
       <w:lvlJc w:val="right"/>
       <w:pPr>
-        <w:ind w:left="4320" w:hanging="180"/>
+        <w:ind w:left="4668" w:hanging="180"/>
       </w:pPr>
     </w:lvl>
     <w:lvl w:ilvl="6" w:tplc="0416000F" w:tentative="1">
@@ -3283,7 +4259,7 @@
       <w:lvlText w:val="%7."/>
       <w:lvlJc w:val="left"/>
       <w:pPr>
-        <w:ind w:left="5040" w:hanging="360"/>
+        <w:ind w:left="5388" w:hanging="360"/>
       </w:pPr>
     </w:lvl>
     <w:lvl w:ilvl="7" w:tplc="04160019" w:tentative="1">
@@ -3292,7 +4268,7 @@
       <w:lvlText w:val="%8."/>
       <w:lvlJc w:val="left"/>
       <w:pPr>
-        <w:ind w:left="5760" w:hanging="360"/>
+        <w:ind w:left="6108" w:hanging="360"/>
       </w:pPr>
     </w:lvl>
     <w:lvl w:ilvl="8" w:tplc="0416001B" w:tentative="1">
@@ -3301,11 +4277,11 @@
       <w:lvlText w:val="%9."/>
       <w:lvlJc w:val="right"/>
       <w:pPr>
-        <w:ind w:left="6480" w:hanging="180"/>
+        <w:ind w:left="6828" w:hanging="180"/>
       </w:pPr>
     </w:lvl>
   </w:abstractNum>
-  <w:abstractNum w:abstractNumId="5">
+  <w:abstractNum w:abstractNumId="11">
     <w:nsid w:val="628F617E"/>
     <w:multiLevelType w:val="hybridMultilevel"/>
     <w:tmpl w:val="F6AE1F88"/>
@@ -3391,7 +4367,7 @@
       </w:pPr>
     </w:lvl>
   </w:abstractNum>
-  <w:abstractNum w:abstractNumId="6">
+  <w:abstractNum w:abstractNumId="12">
     <w:nsid w:val="63951BCD"/>
     <w:multiLevelType w:val="hybridMultilevel"/>
     <w:tmpl w:val="6F86D124"/>
@@ -3477,7 +4453,7 @@
       </w:pPr>
     </w:lvl>
   </w:abstractNum>
-  <w:abstractNum w:abstractNumId="7">
+  <w:abstractNum w:abstractNumId="13">
     <w:nsid w:val="69DB5271"/>
     <w:multiLevelType w:val="hybridMultilevel"/>
     <w:tmpl w:val="0D467F52"/>
@@ -3590,13 +4566,127 @@
       </w:rPr>
     </w:lvl>
   </w:abstractNum>
-  <w:abstractNum w:abstractNumId="8">
-    <w:nsid w:val="75C25793"/>
+  <w:abstractNum w:abstractNumId="14">
+    <w:nsid w:val="6BC708B1"/>
+    <w:multiLevelType w:val="multilevel"/>
+    <w:tmpl w:val="7A48BDE6"/>
+    <w:lvl w:ilvl="0">
+      <w:start w:val="11"/>
+      <w:numFmt w:val="decimal"/>
+      <w:lvlText w:val="%1."/>
+      <w:lvlJc w:val="left"/>
+      <w:pPr>
+        <w:ind w:left="360" w:hanging="360"/>
+      </w:pPr>
+      <w:rPr>
+        <w:rFonts w:hint="default"/>
+      </w:rPr>
+    </w:lvl>
+    <w:lvl w:ilvl="1">
+      <w:start w:val="1"/>
+      <w:numFmt w:val="decimal"/>
+      <w:lvlText w:val="%1.%2."/>
+      <w:lvlJc w:val="left"/>
+      <w:pPr>
+        <w:ind w:left="792" w:hanging="432"/>
+      </w:pPr>
+      <w:rPr>
+        <w:rFonts w:hint="default"/>
+      </w:rPr>
+    </w:lvl>
+    <w:lvl w:ilvl="2">
+      <w:start w:val="1"/>
+      <w:numFmt w:val="decimal"/>
+      <w:lvlText w:val="%1.%2.%3."/>
+      <w:lvlJc w:val="left"/>
+      <w:pPr>
+        <w:ind w:left="1224" w:hanging="504"/>
+      </w:pPr>
+      <w:rPr>
+        <w:rFonts w:hint="default"/>
+      </w:rPr>
+    </w:lvl>
+    <w:lvl w:ilvl="3">
+      <w:start w:val="1"/>
+      <w:numFmt w:val="decimal"/>
+      <w:lvlText w:val="%1.%2.%3.%4."/>
+      <w:lvlJc w:val="left"/>
+      <w:pPr>
+        <w:ind w:left="1728" w:hanging="648"/>
+      </w:pPr>
+      <w:rPr>
+        <w:rFonts w:hint="default"/>
+      </w:rPr>
+    </w:lvl>
+    <w:lvl w:ilvl="4">
+      <w:start w:val="1"/>
+      <w:numFmt w:val="decimal"/>
+      <w:lvlText w:val="%1.%2.%3.%4.%5."/>
+      <w:lvlJc w:val="left"/>
+      <w:pPr>
+        <w:ind w:left="2232" w:hanging="792"/>
+      </w:pPr>
+      <w:rPr>
+        <w:rFonts w:hint="default"/>
+      </w:rPr>
+    </w:lvl>
+    <w:lvl w:ilvl="5">
+      <w:start w:val="1"/>
+      <w:numFmt w:val="decimal"/>
+      <w:lvlText w:val="%1.%2.%3.%4.%5.%6."/>
+      <w:lvlJc w:val="left"/>
+      <w:pPr>
+        <w:ind w:left="2736" w:hanging="936"/>
+      </w:pPr>
+      <w:rPr>
+        <w:rFonts w:hint="default"/>
+      </w:rPr>
+    </w:lvl>
+    <w:lvl w:ilvl="6">
+      <w:start w:val="1"/>
+      <w:numFmt w:val="decimal"/>
+      <w:lvlText w:val="%1.%2.%3.%4.%5.%6.%7."/>
+      <w:lvlJc w:val="left"/>
+      <w:pPr>
+        <w:ind w:left="3240" w:hanging="1080"/>
+      </w:pPr>
+      <w:rPr>
+        <w:rFonts w:hint="default"/>
+      </w:rPr>
+    </w:lvl>
+    <w:lvl w:ilvl="7">
+      <w:start w:val="1"/>
+      <w:numFmt w:val="decimal"/>
+      <w:lvlText w:val="%1.%2.%3.%4.%5.%6.%7.%8."/>
+      <w:lvlJc w:val="left"/>
+      <w:pPr>
+        <w:ind w:left="3744" w:hanging="1224"/>
+      </w:pPr>
+      <w:rPr>
+        <w:rFonts w:hint="default"/>
+      </w:rPr>
+    </w:lvl>
+    <w:lvl w:ilvl="8">
+      <w:start w:val="1"/>
+      <w:numFmt w:val="decimal"/>
+      <w:lvlText w:val="%1.%2.%3.%4.%5.%6.%7.%8.%9."/>
+      <w:lvlJc w:val="left"/>
+      <w:pPr>
+        <w:ind w:left="4320" w:hanging="1440"/>
+      </w:pPr>
+      <w:rPr>
+        <w:rFonts w:hint="default"/>
+      </w:rPr>
+    </w:lvl>
+  </w:abstractNum>
+  <w:abstractNum w:abstractNumId="15">
+    <w:nsid w:val="6EA73BBC"/>
     <w:multiLevelType w:val="hybridMultilevel"/>
-    <w:tmpl w:val="BA68DE70"/>
-    <w:lvl w:ilvl="0" w:tplc="0416000F">
-      <w:start w:val="1"/>
-      <w:numFmt w:val="decimal"/>
+    <w:tmpl w:val="B9A46C74"/>
+    <w:lvl w:ilvl="0" w:tplc="1514E540">
+      <w:start w:val="1"/>
+      <w:numFmt w:val="decimal"/>
+      <w:pStyle w:val="titulo"/>
       <w:lvlText w:val="%1."/>
       <w:lvlJc w:val="left"/>
       <w:pPr>
@@ -3676,10 +4766,10 @@
       </w:pPr>
     </w:lvl>
   </w:abstractNum>
-  <w:abstractNum w:abstractNumId="9">
-    <w:nsid w:val="78424C6F"/>
+  <w:abstractNum w:abstractNumId="16">
+    <w:nsid w:val="6FC523FC"/>
     <w:multiLevelType w:val="hybridMultilevel"/>
-    <w:tmpl w:val="28A4670A"/>
+    <w:tmpl w:val="79809916"/>
     <w:lvl w:ilvl="0" w:tplc="0416000F">
       <w:start w:val="1"/>
       <w:numFmt w:val="decimal"/>
@@ -3762,35 +4852,353 @@
       </w:pPr>
     </w:lvl>
   </w:abstractNum>
+  <w:abstractNum w:abstractNumId="17">
+    <w:nsid w:val="75C25793"/>
+    <w:multiLevelType w:val="multilevel"/>
+    <w:tmpl w:val="1C1CD4BC"/>
+    <w:lvl w:ilvl="0">
+      <w:start w:val="12"/>
+      <w:numFmt w:val="decimal"/>
+      <w:lvlText w:val="%1."/>
+      <w:lvlJc w:val="left"/>
+      <w:pPr>
+        <w:ind w:left="360" w:hanging="360"/>
+      </w:pPr>
+      <w:rPr>
+        <w:rFonts w:hint="default"/>
+      </w:rPr>
+    </w:lvl>
+    <w:lvl w:ilvl="1">
+      <w:start w:val="1"/>
+      <w:numFmt w:val="decimal"/>
+      <w:lvlText w:val="%1.%2."/>
+      <w:lvlJc w:val="left"/>
+      <w:pPr>
+        <w:ind w:left="792" w:hanging="432"/>
+      </w:pPr>
+      <w:rPr>
+        <w:rFonts w:hint="default"/>
+      </w:rPr>
+    </w:lvl>
+    <w:lvl w:ilvl="2">
+      <w:start w:val="1"/>
+      <w:numFmt w:val="decimal"/>
+      <w:lvlText w:val="%1.%2.%3."/>
+      <w:lvlJc w:val="left"/>
+      <w:pPr>
+        <w:ind w:left="1224" w:hanging="504"/>
+      </w:pPr>
+      <w:rPr>
+        <w:rFonts w:hint="default"/>
+      </w:rPr>
+    </w:lvl>
+    <w:lvl w:ilvl="3">
+      <w:start w:val="1"/>
+      <w:numFmt w:val="decimal"/>
+      <w:lvlText w:val="%1.%2.%3.%4."/>
+      <w:lvlJc w:val="left"/>
+      <w:pPr>
+        <w:ind w:left="1728" w:hanging="648"/>
+      </w:pPr>
+      <w:rPr>
+        <w:rFonts w:hint="default"/>
+      </w:rPr>
+    </w:lvl>
+    <w:lvl w:ilvl="4">
+      <w:start w:val="1"/>
+      <w:numFmt w:val="decimal"/>
+      <w:lvlText w:val="%1.%2.%3.%4.%5."/>
+      <w:lvlJc w:val="left"/>
+      <w:pPr>
+        <w:ind w:left="2232" w:hanging="792"/>
+      </w:pPr>
+      <w:rPr>
+        <w:rFonts w:hint="default"/>
+      </w:rPr>
+    </w:lvl>
+    <w:lvl w:ilvl="5">
+      <w:start w:val="1"/>
+      <w:numFmt w:val="decimal"/>
+      <w:lvlText w:val="%1.%2.%3.%4.%5.%6."/>
+      <w:lvlJc w:val="left"/>
+      <w:pPr>
+        <w:ind w:left="2736" w:hanging="936"/>
+      </w:pPr>
+      <w:rPr>
+        <w:rFonts w:hint="default"/>
+      </w:rPr>
+    </w:lvl>
+    <w:lvl w:ilvl="6">
+      <w:start w:val="1"/>
+      <w:numFmt w:val="decimal"/>
+      <w:lvlText w:val="%1.%2.%3.%4.%5.%6.%7."/>
+      <w:lvlJc w:val="left"/>
+      <w:pPr>
+        <w:ind w:left="3240" w:hanging="1080"/>
+      </w:pPr>
+      <w:rPr>
+        <w:rFonts w:hint="default"/>
+      </w:rPr>
+    </w:lvl>
+    <w:lvl w:ilvl="7">
+      <w:start w:val="1"/>
+      <w:numFmt w:val="decimal"/>
+      <w:lvlText w:val="%1.%2.%3.%4.%5.%6.%7.%8."/>
+      <w:lvlJc w:val="left"/>
+      <w:pPr>
+        <w:ind w:left="3744" w:hanging="1224"/>
+      </w:pPr>
+      <w:rPr>
+        <w:rFonts w:hint="default"/>
+      </w:rPr>
+    </w:lvl>
+    <w:lvl w:ilvl="8">
+      <w:start w:val="1"/>
+      <w:numFmt w:val="decimal"/>
+      <w:lvlText w:val="%1.%2.%3.%4.%5.%6.%7.%8.%9."/>
+      <w:lvlJc w:val="left"/>
+      <w:pPr>
+        <w:ind w:left="4320" w:hanging="1440"/>
+      </w:pPr>
+      <w:rPr>
+        <w:rFonts w:hint="default"/>
+      </w:rPr>
+    </w:lvl>
+  </w:abstractNum>
+  <w:abstractNum w:abstractNumId="18">
+    <w:nsid w:val="767E1FF8"/>
+    <w:multiLevelType w:val="hybridMultilevel"/>
+    <w:tmpl w:val="5D60A7D4"/>
+    <w:lvl w:ilvl="0" w:tplc="45BA7042">
+      <w:start w:val="10"/>
+      <w:numFmt w:val="decimal"/>
+      <w:lvlText w:val="%1."/>
+      <w:lvlJc w:val="left"/>
+      <w:pPr>
+        <w:ind w:left="720" w:hanging="360"/>
+      </w:pPr>
+      <w:rPr>
+        <w:rFonts w:hint="default"/>
+      </w:rPr>
+    </w:lvl>
+    <w:lvl w:ilvl="1" w:tplc="04160019" w:tentative="1">
+      <w:start w:val="1"/>
+      <w:numFmt w:val="lowerLetter"/>
+      <w:lvlText w:val="%2."/>
+      <w:lvlJc w:val="left"/>
+      <w:pPr>
+        <w:ind w:left="1440" w:hanging="360"/>
+      </w:pPr>
+    </w:lvl>
+    <w:lvl w:ilvl="2" w:tplc="0416001B" w:tentative="1">
+      <w:start w:val="1"/>
+      <w:numFmt w:val="lowerRoman"/>
+      <w:lvlText w:val="%3."/>
+      <w:lvlJc w:val="right"/>
+      <w:pPr>
+        <w:ind w:left="2160" w:hanging="180"/>
+      </w:pPr>
+    </w:lvl>
+    <w:lvl w:ilvl="3" w:tplc="0416000F" w:tentative="1">
+      <w:start w:val="1"/>
+      <w:numFmt w:val="decimal"/>
+      <w:lvlText w:val="%4."/>
+      <w:lvlJc w:val="left"/>
+      <w:pPr>
+        <w:ind w:left="2880" w:hanging="360"/>
+      </w:pPr>
+    </w:lvl>
+    <w:lvl w:ilvl="4" w:tplc="04160019" w:tentative="1">
+      <w:start w:val="1"/>
+      <w:numFmt w:val="lowerLetter"/>
+      <w:lvlText w:val="%5."/>
+      <w:lvlJc w:val="left"/>
+      <w:pPr>
+        <w:ind w:left="3600" w:hanging="360"/>
+      </w:pPr>
+    </w:lvl>
+    <w:lvl w:ilvl="5" w:tplc="0416001B" w:tentative="1">
+      <w:start w:val="1"/>
+      <w:numFmt w:val="lowerRoman"/>
+      <w:lvlText w:val="%6."/>
+      <w:lvlJc w:val="right"/>
+      <w:pPr>
+        <w:ind w:left="4320" w:hanging="180"/>
+      </w:pPr>
+    </w:lvl>
+    <w:lvl w:ilvl="6" w:tplc="0416000F" w:tentative="1">
+      <w:start w:val="1"/>
+      <w:numFmt w:val="decimal"/>
+      <w:lvlText w:val="%7."/>
+      <w:lvlJc w:val="left"/>
+      <w:pPr>
+        <w:ind w:left="5040" w:hanging="360"/>
+      </w:pPr>
+    </w:lvl>
+    <w:lvl w:ilvl="7" w:tplc="04160019" w:tentative="1">
+      <w:start w:val="1"/>
+      <w:numFmt w:val="lowerLetter"/>
+      <w:lvlText w:val="%8."/>
+      <w:lvlJc w:val="left"/>
+      <w:pPr>
+        <w:ind w:left="5760" w:hanging="360"/>
+      </w:pPr>
+    </w:lvl>
+    <w:lvl w:ilvl="8" w:tplc="0416001B" w:tentative="1">
+      <w:start w:val="1"/>
+      <w:numFmt w:val="lowerRoman"/>
+      <w:lvlText w:val="%9."/>
+      <w:lvlJc w:val="right"/>
+      <w:pPr>
+        <w:ind w:left="6480" w:hanging="180"/>
+      </w:pPr>
+    </w:lvl>
+  </w:abstractNum>
+  <w:abstractNum w:abstractNumId="19">
+    <w:nsid w:val="78424C6F"/>
+    <w:multiLevelType w:val="hybridMultilevel"/>
+    <w:tmpl w:val="5CB2A388"/>
+    <w:lvl w:ilvl="0" w:tplc="1E0401B6">
+      <w:start w:val="1"/>
+      <w:numFmt w:val="decimal"/>
+      <w:lvlText w:val="%1."/>
+      <w:lvlJc w:val="left"/>
+      <w:pPr>
+        <w:ind w:left="720" w:hanging="360"/>
+      </w:pPr>
+    </w:lvl>
+    <w:lvl w:ilvl="1" w:tplc="04160019" w:tentative="1">
+      <w:start w:val="1"/>
+      <w:numFmt w:val="lowerLetter"/>
+      <w:lvlText w:val="%2."/>
+      <w:lvlJc w:val="left"/>
+      <w:pPr>
+        <w:ind w:left="1440" w:hanging="360"/>
+      </w:pPr>
+    </w:lvl>
+    <w:lvl w:ilvl="2" w:tplc="0416001B" w:tentative="1">
+      <w:start w:val="1"/>
+      <w:numFmt w:val="lowerRoman"/>
+      <w:lvlText w:val="%3."/>
+      <w:lvlJc w:val="right"/>
+      <w:pPr>
+        <w:ind w:left="2160" w:hanging="180"/>
+      </w:pPr>
+    </w:lvl>
+    <w:lvl w:ilvl="3" w:tplc="0416000F" w:tentative="1">
+      <w:start w:val="1"/>
+      <w:numFmt w:val="decimal"/>
+      <w:lvlText w:val="%4."/>
+      <w:lvlJc w:val="left"/>
+      <w:pPr>
+        <w:ind w:left="2880" w:hanging="360"/>
+      </w:pPr>
+    </w:lvl>
+    <w:lvl w:ilvl="4" w:tplc="04160019" w:tentative="1">
+      <w:start w:val="1"/>
+      <w:numFmt w:val="lowerLetter"/>
+      <w:lvlText w:val="%5."/>
+      <w:lvlJc w:val="left"/>
+      <w:pPr>
+        <w:ind w:left="3600" w:hanging="360"/>
+      </w:pPr>
+    </w:lvl>
+    <w:lvl w:ilvl="5" w:tplc="0416001B" w:tentative="1">
+      <w:start w:val="1"/>
+      <w:numFmt w:val="lowerRoman"/>
+      <w:lvlText w:val="%6."/>
+      <w:lvlJc w:val="right"/>
+      <w:pPr>
+        <w:ind w:left="4320" w:hanging="180"/>
+      </w:pPr>
+    </w:lvl>
+    <w:lvl w:ilvl="6" w:tplc="0416000F" w:tentative="1">
+      <w:start w:val="1"/>
+      <w:numFmt w:val="decimal"/>
+      <w:lvlText w:val="%7."/>
+      <w:lvlJc w:val="left"/>
+      <w:pPr>
+        <w:ind w:left="5040" w:hanging="360"/>
+      </w:pPr>
+    </w:lvl>
+    <w:lvl w:ilvl="7" w:tplc="04160019" w:tentative="1">
+      <w:start w:val="1"/>
+      <w:numFmt w:val="lowerLetter"/>
+      <w:lvlText w:val="%8."/>
+      <w:lvlJc w:val="left"/>
+      <w:pPr>
+        <w:ind w:left="5760" w:hanging="360"/>
+      </w:pPr>
+    </w:lvl>
+    <w:lvl w:ilvl="8" w:tplc="0416001B" w:tentative="1">
+      <w:start w:val="1"/>
+      <w:numFmt w:val="lowerRoman"/>
+      <w:lvlText w:val="%9."/>
+      <w:lvlJc w:val="right"/>
+      <w:pPr>
+        <w:ind w:left="6480" w:hanging="180"/>
+      </w:pPr>
+    </w:lvl>
+  </w:abstractNum>
   <w:num w:numId="1">
+    <w:abstractNumId w:val="9"/>
+  </w:num>
+  <w:num w:numId="2">
+    <w:abstractNumId w:val="13"/>
+  </w:num>
+  <w:num w:numId="3">
+    <w:abstractNumId w:val="19"/>
+  </w:num>
+  <w:num w:numId="4">
+    <w:abstractNumId w:val="12"/>
+  </w:num>
+  <w:num w:numId="5">
+    <w:abstractNumId w:val="10"/>
+  </w:num>
+  <w:num w:numId="6">
+    <w:abstractNumId w:val="6"/>
+  </w:num>
+  <w:num w:numId="7">
+    <w:abstractNumId w:val="2"/>
+  </w:num>
+  <w:num w:numId="8">
     <w:abstractNumId w:val="3"/>
   </w:num>
-  <w:num w:numId="2">
+  <w:num w:numId="9">
+    <w:abstractNumId w:val="17"/>
+  </w:num>
+  <w:num w:numId="10">
+    <w:abstractNumId w:val="11"/>
+  </w:num>
+  <w:num w:numId="11">
+    <w:abstractNumId w:val="0"/>
+  </w:num>
+  <w:num w:numId="12">
+    <w:abstractNumId w:val="15"/>
+  </w:num>
+  <w:num w:numId="13">
+    <w:abstractNumId w:val="16"/>
+  </w:num>
+  <w:num w:numId="14">
+    <w:abstractNumId w:val="5"/>
+  </w:num>
+  <w:num w:numId="15">
+    <w:abstractNumId w:val="4"/>
+  </w:num>
+  <w:num w:numId="16">
+    <w:abstractNumId w:val="18"/>
+  </w:num>
+  <w:num w:numId="17">
+    <w:abstractNumId w:val="14"/>
+  </w:num>
+  <w:num w:numId="18">
+    <w:abstractNumId w:val="1"/>
+  </w:num>
+  <w:num w:numId="19">
     <w:abstractNumId w:val="7"/>
   </w:num>
-  <w:num w:numId="3">
-    <w:abstractNumId w:val="9"/>
-  </w:num>
-  <w:num w:numId="4">
-    <w:abstractNumId w:val="6"/>
-  </w:num>
-  <w:num w:numId="5">
-    <w:abstractNumId w:val="4"/>
-  </w:num>
-  <w:num w:numId="6">
-    <w:abstractNumId w:val="2"/>
-  </w:num>
-  <w:num w:numId="7">
-    <w:abstractNumId w:val="0"/>
-  </w:num>
-  <w:num w:numId="8">
-    <w:abstractNumId w:val="1"/>
-  </w:num>
-  <w:num w:numId="9">
+  <w:num w:numId="20">
     <w:abstractNumId w:val="8"/>
-  </w:num>
-  <w:num w:numId="10">
-    <w:abstractNumId w:val="5"/>
   </w:num>
 </w:numbering>
 </file>
@@ -3979,6 +5387,30 @@
       <w:szCs w:val="28"/>
     </w:rPr>
   </w:style>
+  <w:style w:type="paragraph" w:styleId="Ttulo2">
+    <w:name w:val="heading 2"/>
+    <w:basedOn w:val="Normal"/>
+    <w:next w:val="Normal"/>
+    <w:link w:val="Ttulo2Char"/>
+    <w:uiPriority w:val="9"/>
+    <w:unhideWhenUsed/>
+    <w:qFormat/>
+    <w:rsid w:val="00770FB2"/>
+    <w:pPr>
+      <w:keepNext/>
+      <w:keepLines/>
+      <w:spacing w:before="200" w:after="0"/>
+      <w:outlineLvl w:val="1"/>
+    </w:pPr>
+    <w:rPr>
+      <w:rFonts w:asciiTheme="majorHAnsi" w:eastAsiaTheme="majorEastAsia" w:hAnsiTheme="majorHAnsi" w:cstheme="majorBidi"/>
+      <w:b/>
+      <w:bCs/>
+      <w:color w:val="4F81BD" w:themeColor="accent1"/>
+      <w:sz w:val="26"/>
+      <w:szCs w:val="26"/>
+    </w:rPr>
+  </w:style>
   <w:style w:type="character" w:default="1" w:styleId="Fontepargpadro">
     <w:name w:val="Default Paragraph Font"/>
     <w:uiPriority w:val="1"/>
@@ -4098,8 +5530,11 @@
     <w:autoRedefine/>
     <w:uiPriority w:val="39"/>
     <w:unhideWhenUsed/>
-    <w:rsid w:val="007B4938"/>
+    <w:rsid w:val="00FD695E"/>
     <w:pPr>
+      <w:tabs>
+        <w:tab w:val="right" w:leader="dot" w:pos="8494"/>
+      </w:tabs>
       <w:spacing w:after="100"/>
     </w:pPr>
   </w:style>
@@ -4142,6 +5577,43 @@
       <w:rFonts w:ascii="Tahoma" w:hAnsi="Tahoma" w:cs="Tahoma"/>
       <w:sz w:val="16"/>
       <w:szCs w:val="16"/>
+    </w:rPr>
+  </w:style>
+  <w:style w:type="character" w:customStyle="1" w:styleId="Ttulo2Char">
+    <w:name w:val="Título 2 Char"/>
+    <w:basedOn w:val="Fontepargpadro"/>
+    <w:link w:val="Ttulo2"/>
+    <w:uiPriority w:val="9"/>
+    <w:rsid w:val="00770FB2"/>
+    <w:rPr>
+      <w:rFonts w:asciiTheme="majorHAnsi" w:eastAsiaTheme="majorEastAsia" w:hAnsiTheme="majorHAnsi" w:cstheme="majorBidi"/>
+      <w:b/>
+      <w:bCs/>
+      <w:color w:val="4F81BD" w:themeColor="accent1"/>
+      <w:sz w:val="26"/>
+      <w:szCs w:val="26"/>
+    </w:rPr>
+  </w:style>
+  <w:style w:type="paragraph" w:customStyle="1" w:styleId="titulo">
+    <w:name w:val="titulo"/>
+    <w:basedOn w:val="Ttulo1"/>
+    <w:link w:val="tituloChar"/>
+    <w:qFormat/>
+    <w:rsid w:val="00770FB2"/>
+    <w:pPr>
+      <w:numPr>
+        <w:numId w:val="12"/>
+      </w:numPr>
+    </w:pPr>
+  </w:style>
+  <w:style w:type="character" w:customStyle="1" w:styleId="tituloChar">
+    <w:name w:val="titulo Char"/>
+    <w:basedOn w:val="Ttulo1Char"/>
+    <w:link w:val="titulo"/>
+    <w:rsid w:val="00770FB2"/>
+    <w:rPr>
+      <w:b/>
+      <w:bCs/>
     </w:rPr>
   </w:style>
 </w:styles>
@@ -4435,7 +5907,7 @@
 </file>
 
 <file path=customXml/itemProps1.xml><?xml version="1.0" encoding="utf-8"?>
-<ds:datastoreItem xmlns:ds="http://schemas.openxmlformats.org/officeDocument/2006/customXml" ds:itemID="{5730B16A-B5FC-4861-9AA0-0223612FCB76}">
+<ds:datastoreItem xmlns:ds="http://schemas.openxmlformats.org/officeDocument/2006/customXml" ds:itemID="{24B1DA16-3481-4FCD-B60A-11FCDECD6702}">
   <ds:schemaRefs>
     <ds:schemaRef ds:uri="http://schemas.openxmlformats.org/officeDocument/2006/bibliography"/>
   </ds:schemaRefs>

</xml_diff>